<commit_message>
Screenshots for sprint 1
</commit_message>
<xml_diff>
--- a/GroceryDoc.docx
+++ b/GroceryDoc.docx
@@ -147,6 +147,36 @@
           <w:szCs w:val="36"/>
         </w:rPr>
       </w:pPr>
+      <w:r>
+        <w:rPr>
+          <w:sz w:val="36"/>
+          <w:szCs w:val="36"/>
+        </w:rPr>
+        <w:t>Sprint 1</w:t>
+      </w:r>
+    </w:p>
+    <w:p>
+      <w:pPr>
+        <w:rPr>
+          <w:sz w:val="36"/>
+          <w:szCs w:val="36"/>
+        </w:rPr>
+      </w:pPr>
+      <w:r>
+        <w:rPr>
+          <w:sz w:val="36"/>
+          <w:szCs w:val="36"/>
+        </w:rPr>
+        <w:t xml:space="preserve">Sprint 2 </w:t>
+      </w:r>
+    </w:p>
+    <w:p>
+      <w:pPr>
+        <w:rPr>
+          <w:sz w:val="36"/>
+          <w:szCs w:val="36"/>
+        </w:rPr>
+      </w:pPr>
     </w:p>
     <w:p>
       <w:pPr>
@@ -229,14 +259,7 @@
           <w:sz w:val="36"/>
           <w:szCs w:val="36"/>
         </w:rPr>
-        <w:t xml:space="preserve">that helps a user </w:t>
-      </w:r>
-      <w:r>
-        <w:rPr>
-          <w:sz w:val="36"/>
-          <w:szCs w:val="36"/>
-        </w:rPr>
-        <w:t xml:space="preserve">keep track of their checklist, reward cards and past spending.  </w:t>
+        <w:t xml:space="preserve">that helps a user keep track of their checklist, reward cards and past spending.  </w:t>
       </w:r>
       <w:r>
         <w:rPr>
@@ -351,8 +374,6 @@
         </w:rPr>
         <w:t xml:space="preserve">User C, a person watches their spending. </w:t>
       </w:r>
-      <w:bookmarkStart w:id="0" w:name="_GoBack"/>
-      <w:bookmarkEnd w:id="0"/>
     </w:p>
     <w:p>
       <w:pPr>
@@ -708,13 +729,7 @@
           </w:tcPr>
           <w:p>
             <w:r>
-              <w:t>Clicks on tab, called “</w:t>
-            </w:r>
-            <w:r>
-              <w:t>Receipts</w:t>
-            </w:r>
-            <w:r>
-              <w:t>”</w:t>
+              <w:t>Clicks on tab, called “Receipts”</w:t>
             </w:r>
           </w:p>
         </w:tc>
@@ -813,10 +828,7 @@
           </w:tcPr>
           <w:p>
             <w:r>
-              <w:t xml:space="preserve">               User takes picture </w:t>
-            </w:r>
-            <w:r>
-              <w:t xml:space="preserve">of receipt </w:t>
+              <w:t xml:space="preserve">               User takes picture of receipt </w:t>
             </w:r>
           </w:p>
         </w:tc>
@@ -849,13 +861,7 @@
           </w:tcPr>
           <w:p>
             <w:r>
-              <w:t xml:space="preserve">                 Picture </w:t>
-            </w:r>
-            <w:r>
-              <w:t>of receipt</w:t>
-            </w:r>
-            <w:r>
-              <w:t xml:space="preserve"> is saved and displayed under the tab </w:t>
+              <w:t xml:space="preserve">                 Picture of receipt is saved and displayed under the tab </w:t>
             </w:r>
           </w:p>
         </w:tc>
@@ -875,6 +881,22 @@
         <w:rPr>
           <w:sz w:val="96"/>
           <w:szCs w:val="96"/>
+        </w:rPr>
+      </w:pPr>
+    </w:p>
+    <w:p>
+      <w:pPr>
+        <w:rPr>
+          <w:sz w:val="36"/>
+          <w:szCs w:val="36"/>
+        </w:rPr>
+      </w:pPr>
+    </w:p>
+    <w:p>
+      <w:pPr>
+        <w:rPr>
+          <w:sz w:val="36"/>
+          <w:szCs w:val="36"/>
         </w:rPr>
       </w:pPr>
     </w:p>
@@ -1488,6 +1510,9 @@
         <w:gridCol w:w="1170"/>
       </w:tblGrid>
       <w:tr>
+        <w:trPr>
+          <w:trHeight w:val="629"/>
+        </w:trPr>
         <w:tc>
           <w:tcPr>
             <w:tcW w:w="1127" w:type="dxa"/>
@@ -1653,6 +1678,9 @@
             <w:pPr>
               <w:jc w:val="center"/>
             </w:pPr>
+            <w:r>
+              <w:t>3</w:t>
+            </w:r>
           </w:p>
         </w:tc>
       </w:tr>
@@ -1704,6 +1732,9 @@
             <w:pPr>
               <w:jc w:val="center"/>
             </w:pPr>
+            <w:r>
+              <w:t>4</w:t>
+            </w:r>
           </w:p>
         </w:tc>
       </w:tr>
@@ -1755,6 +1786,9 @@
             <w:pPr>
               <w:jc w:val="center"/>
             </w:pPr>
+            <w:r>
+              <w:t>1</w:t>
+            </w:r>
           </w:p>
         </w:tc>
       </w:tr>
@@ -1803,9 +1837,9 @@
             <w:tcW w:w="1170" w:type="dxa"/>
           </w:tcPr>
           <w:p>
-            <w:pPr>
-              <w:jc w:val="center"/>
-            </w:pPr>
+            <w:r>
+              <w:t xml:space="preserve">        -</w:t>
+            </w:r>
           </w:p>
         </w:tc>
       </w:tr>
@@ -1815,11 +1849,7 @@
             <w:tcW w:w="1127" w:type="dxa"/>
             <w:shd w:val="clear" w:color="auto" w:fill="auto"/>
           </w:tcPr>
-          <w:p>
-            <w:pPr>
-              <w:jc w:val="center"/>
-            </w:pPr>
-          </w:p>
+          <w:p/>
         </w:tc>
         <w:tc>
           <w:tcPr>
@@ -1857,6 +1887,9 @@
             <w:pPr>
               <w:jc w:val="center"/>
             </w:pPr>
+            <w:r>
+              <w:t>1</w:t>
+            </w:r>
           </w:p>
         </w:tc>
       </w:tr>
@@ -1908,10 +1941,622 @@
             <w:pPr>
               <w:jc w:val="center"/>
             </w:pPr>
+            <w:r>
+              <w:t>2</w:t>
+            </w:r>
           </w:p>
         </w:tc>
       </w:tr>
     </w:tbl>
+    <w:p>
+      <w:pPr>
+        <w:rPr>
+          <w:sz w:val="36"/>
+          <w:szCs w:val="36"/>
+        </w:rPr>
+      </w:pPr>
+    </w:p>
+    <w:p>
+      <w:pPr>
+        <w:rPr>
+          <w:sz w:val="36"/>
+          <w:szCs w:val="36"/>
+        </w:rPr>
+      </w:pPr>
+    </w:p>
+    <w:p>
+      <w:pPr>
+        <w:rPr>
+          <w:sz w:val="36"/>
+          <w:szCs w:val="36"/>
+        </w:rPr>
+      </w:pPr>
+      <w:r>
+        <w:rPr>
+          <w:sz w:val="36"/>
+          <w:szCs w:val="36"/>
+        </w:rPr>
+        <w:t xml:space="preserve">Review: </w:t>
+      </w:r>
+    </w:p>
+    <w:p>
+      <w:pPr>
+        <w:rPr>
+          <w:sz w:val="36"/>
+          <w:szCs w:val="36"/>
+        </w:rPr>
+      </w:pPr>
+    </w:p>
+    <w:p>
+      <w:pPr>
+        <w:rPr>
+          <w:sz w:val="36"/>
+          <w:szCs w:val="36"/>
+        </w:rPr>
+      </w:pPr>
+    </w:p>
+    <w:p>
+      <w:pPr>
+        <w:rPr>
+          <w:sz w:val="36"/>
+          <w:szCs w:val="36"/>
+        </w:rPr>
+      </w:pPr>
+      <w:r>
+        <w:rPr>
+          <w:sz w:val="36"/>
+          <w:szCs w:val="36"/>
+        </w:rPr>
+        <w:t>Retrospective:</w:t>
+      </w:r>
+    </w:p>
+    <w:p>
+      <w:pPr>
+        <w:rPr>
+          <w:sz w:val="36"/>
+          <w:szCs w:val="36"/>
+        </w:rPr>
+      </w:pPr>
+    </w:p>
+    <w:p>
+      <w:pPr>
+        <w:rPr>
+          <w:sz w:val="36"/>
+          <w:szCs w:val="36"/>
+        </w:rPr>
+      </w:pPr>
+      <w:r>
+        <w:rPr>
+          <w:sz w:val="36"/>
+          <w:szCs w:val="36"/>
+        </w:rPr>
+        <w:t>For this iteration, I planned on finishing the design of the app and get toast for each of the buttons to test and see if they work</w:t>
+      </w:r>
+      <w:r>
+        <w:rPr>
+          <w:sz w:val="36"/>
+          <w:szCs w:val="36"/>
+        </w:rPr>
+        <w:t xml:space="preserve">. Next, was to get an actual camera interface to work and store photos on the application but that was more difficult than thought of. </w:t>
+      </w:r>
+      <w:r>
+        <w:rPr>
+          <w:sz w:val="36"/>
+          <w:szCs w:val="36"/>
+        </w:rPr>
+        <w:t>I would say that I planned too much for the first iteration</w:t>
+      </w:r>
+      <w:r>
+        <w:rPr>
+          <w:sz w:val="36"/>
+          <w:szCs w:val="36"/>
+        </w:rPr>
+        <w:t xml:space="preserve"> and should </w:t>
+      </w:r>
+      <w:proofErr w:type="gramStart"/>
+      <w:r>
+        <w:rPr>
+          <w:sz w:val="36"/>
+          <w:szCs w:val="36"/>
+        </w:rPr>
+        <w:t>of</w:t>
+      </w:r>
+      <w:proofErr w:type="gramEnd"/>
+      <w:r>
+        <w:rPr>
+          <w:sz w:val="36"/>
+          <w:szCs w:val="36"/>
+        </w:rPr>
+        <w:t xml:space="preserve"> planned better. I will have to move this camera interface of the application to the next iteration. </w:t>
+      </w:r>
+      <w:bookmarkStart w:id="0" w:name="_GoBack"/>
+      <w:bookmarkEnd w:id="0"/>
+    </w:p>
+    <w:p>
+      <w:pPr>
+        <w:rPr>
+          <w:sz w:val="36"/>
+          <w:szCs w:val="36"/>
+        </w:rPr>
+      </w:pPr>
+      <w:r>
+        <w:rPr>
+          <w:sz w:val="36"/>
+          <w:szCs w:val="36"/>
+        </w:rPr>
+        <w:br w:type="page"/>
+      </w:r>
+    </w:p>
+    <w:p>
+      <w:pPr>
+        <w:rPr>
+          <w:sz w:val="36"/>
+          <w:szCs w:val="36"/>
+        </w:rPr>
+      </w:pPr>
+      <w:r>
+        <w:rPr>
+          <w:sz w:val="36"/>
+          <w:szCs w:val="36"/>
+        </w:rPr>
+        <w:t xml:space="preserve">SPRINT 2 PLAN </w:t>
+      </w:r>
+    </w:p>
+    <w:p>
+      <w:pPr>
+        <w:rPr>
+          <w:sz w:val="36"/>
+          <w:szCs w:val="36"/>
+        </w:rPr>
+      </w:pPr>
+    </w:p>
+    <w:tbl>
+      <w:tblPr>
+        <w:tblW w:w="10170" w:type="dxa"/>
+        <w:tblInd w:w="108" w:type="dxa"/>
+        <w:tblBorders>
+          <w:top w:val="single" w:sz="4" w:space="0" w:color="000000"/>
+          <w:left w:val="single" w:sz="4" w:space="0" w:color="000000"/>
+          <w:bottom w:val="single" w:sz="4" w:space="0" w:color="000000"/>
+          <w:right w:val="single" w:sz="4" w:space="0" w:color="000000"/>
+          <w:insideH w:val="single" w:sz="4" w:space="0" w:color="000000"/>
+          <w:insideV w:val="single" w:sz="4" w:space="0" w:color="000000"/>
+        </w:tblBorders>
+        <w:tblLook w:val="04A0" w:firstRow="1" w:lastRow="0" w:firstColumn="1" w:lastColumn="0" w:noHBand="0" w:noVBand="1"/>
+      </w:tblPr>
+      <w:tblGrid>
+        <w:gridCol w:w="1127"/>
+        <w:gridCol w:w="6163"/>
+        <w:gridCol w:w="1710"/>
+        <w:gridCol w:w="1170"/>
+      </w:tblGrid>
+      <w:tr>
+        <w:tc>
+          <w:tcPr>
+            <w:tcW w:w="1127" w:type="dxa"/>
+            <w:shd w:val="clear" w:color="auto" w:fill="D9D9D9"/>
+          </w:tcPr>
+          <w:p>
+            <w:pPr>
+              <w:rPr>
+                <w:b/>
+              </w:rPr>
+            </w:pPr>
+            <w:r>
+              <w:rPr>
+                <w:b/>
+              </w:rPr>
+              <w:t>Story ID</w:t>
+            </w:r>
+          </w:p>
+        </w:tc>
+        <w:tc>
+          <w:tcPr>
+            <w:tcW w:w="6163" w:type="dxa"/>
+            <w:shd w:val="clear" w:color="auto" w:fill="D9D9D9"/>
+          </w:tcPr>
+          <w:p>
+            <w:pPr>
+              <w:rPr>
+                <w:b/>
+              </w:rPr>
+            </w:pPr>
+            <w:r>
+              <w:rPr>
+                <w:b/>
+              </w:rPr>
+              <w:t>Story</w:t>
+            </w:r>
+            <w:r>
+              <w:rPr>
+                <w:b/>
+              </w:rPr>
+              <w:t xml:space="preserve"> / Task</w:t>
+            </w:r>
+          </w:p>
+        </w:tc>
+        <w:tc>
+          <w:tcPr>
+            <w:tcW w:w="1710" w:type="dxa"/>
+            <w:shd w:val="clear" w:color="auto" w:fill="D9D9D9"/>
+            <w:vAlign w:val="center"/>
+          </w:tcPr>
+          <w:p>
+            <w:pPr>
+              <w:jc w:val="center"/>
+              <w:rPr>
+                <w:b/>
+              </w:rPr>
+            </w:pPr>
+            <w:r>
+              <w:rPr>
+                <w:b/>
+              </w:rPr>
+              <w:t>Estimated</w:t>
+            </w:r>
+          </w:p>
+          <w:p>
+            <w:pPr>
+              <w:jc w:val="center"/>
+              <w:rPr>
+                <w:b/>
+              </w:rPr>
+            </w:pPr>
+            <w:r>
+              <w:rPr>
+                <w:b/>
+              </w:rPr>
+              <w:t>Hours</w:t>
+            </w:r>
+          </w:p>
+        </w:tc>
+        <w:tc>
+          <w:tcPr>
+            <w:tcW w:w="1170" w:type="dxa"/>
+            <w:shd w:val="clear" w:color="auto" w:fill="D9D9D9"/>
+          </w:tcPr>
+          <w:p>
+            <w:pPr>
+              <w:jc w:val="center"/>
+              <w:rPr>
+                <w:b/>
+              </w:rPr>
+            </w:pPr>
+            <w:r>
+              <w:rPr>
+                <w:b/>
+              </w:rPr>
+              <w:t>Actual</w:t>
+            </w:r>
+          </w:p>
+          <w:p>
+            <w:pPr>
+              <w:jc w:val="center"/>
+              <w:rPr>
+                <w:b/>
+              </w:rPr>
+            </w:pPr>
+            <w:r>
+              <w:rPr>
+                <w:b/>
+              </w:rPr>
+              <w:t>Hours</w:t>
+            </w:r>
+          </w:p>
+        </w:tc>
+      </w:tr>
+      <w:tr>
+        <w:trPr>
+          <w:trHeight w:val="332"/>
+        </w:trPr>
+        <w:tc>
+          <w:tcPr>
+            <w:tcW w:w="1127" w:type="dxa"/>
+            <w:shd w:val="clear" w:color="auto" w:fill="auto"/>
+          </w:tcPr>
+          <w:p>
+            <w:pPr>
+              <w:jc w:val="center"/>
+            </w:pPr>
+          </w:p>
+        </w:tc>
+        <w:tc>
+          <w:tcPr>
+            <w:tcW w:w="6163" w:type="dxa"/>
+            <w:shd w:val="clear" w:color="auto" w:fill="auto"/>
+          </w:tcPr>
+          <w:p>
+            <w:pPr>
+              <w:ind w:left="25"/>
+            </w:pPr>
+            <w:r>
+              <w:t xml:space="preserve">Create check list feature </w:t>
+            </w:r>
+          </w:p>
+        </w:tc>
+        <w:tc>
+          <w:tcPr>
+            <w:tcW w:w="1710" w:type="dxa"/>
+            <w:shd w:val="clear" w:color="auto" w:fill="auto"/>
+          </w:tcPr>
+          <w:p>
+            <w:pPr>
+              <w:jc w:val="center"/>
+            </w:pPr>
+            <w:r>
+              <w:t>3</w:t>
+            </w:r>
+          </w:p>
+        </w:tc>
+        <w:tc>
+          <w:tcPr>
+            <w:tcW w:w="1170" w:type="dxa"/>
+          </w:tcPr>
+          <w:p>
+            <w:pPr>
+              <w:jc w:val="center"/>
+            </w:pPr>
+          </w:p>
+        </w:tc>
+      </w:tr>
+      <w:tr>
+        <w:tc>
+          <w:tcPr>
+            <w:tcW w:w="1127" w:type="dxa"/>
+            <w:shd w:val="clear" w:color="auto" w:fill="auto"/>
+          </w:tcPr>
+          <w:p>
+            <w:pPr>
+              <w:jc w:val="center"/>
+            </w:pPr>
+          </w:p>
+        </w:tc>
+        <w:tc>
+          <w:tcPr>
+            <w:tcW w:w="6163" w:type="dxa"/>
+            <w:shd w:val="clear" w:color="auto" w:fill="auto"/>
+          </w:tcPr>
+          <w:p>
+            <w:pPr>
+              <w:ind w:left="25"/>
+            </w:pPr>
+            <w:r>
+              <w:t xml:space="preserve">Test check list </w:t>
+            </w:r>
+          </w:p>
+        </w:tc>
+        <w:tc>
+          <w:tcPr>
+            <w:tcW w:w="1710" w:type="dxa"/>
+            <w:shd w:val="clear" w:color="auto" w:fill="auto"/>
+          </w:tcPr>
+          <w:p>
+            <w:pPr>
+              <w:jc w:val="center"/>
+            </w:pPr>
+            <w:r>
+              <w:t>1</w:t>
+            </w:r>
+          </w:p>
+        </w:tc>
+        <w:tc>
+          <w:tcPr>
+            <w:tcW w:w="1170" w:type="dxa"/>
+          </w:tcPr>
+          <w:p>
+            <w:pPr>
+              <w:jc w:val="center"/>
+            </w:pPr>
+          </w:p>
+        </w:tc>
+      </w:tr>
+      <w:tr>
+        <w:tc>
+          <w:tcPr>
+            <w:tcW w:w="1127" w:type="dxa"/>
+            <w:shd w:val="clear" w:color="auto" w:fill="auto"/>
+          </w:tcPr>
+          <w:p>
+            <w:pPr>
+              <w:jc w:val="center"/>
+            </w:pPr>
+          </w:p>
+        </w:tc>
+        <w:tc>
+          <w:tcPr>
+            <w:tcW w:w="6163" w:type="dxa"/>
+            <w:shd w:val="clear" w:color="auto" w:fill="auto"/>
+          </w:tcPr>
+          <w:p>
+            <w:pPr>
+              <w:ind w:left="25"/>
+            </w:pPr>
+            <w:r>
+              <w:t xml:space="preserve">Continue working camera for app </w:t>
+            </w:r>
+          </w:p>
+        </w:tc>
+        <w:tc>
+          <w:tcPr>
+            <w:tcW w:w="1710" w:type="dxa"/>
+            <w:shd w:val="clear" w:color="auto" w:fill="auto"/>
+          </w:tcPr>
+          <w:p>
+            <w:pPr>
+              <w:jc w:val="center"/>
+            </w:pPr>
+            <w:r>
+              <w:t>4</w:t>
+            </w:r>
+          </w:p>
+        </w:tc>
+        <w:tc>
+          <w:tcPr>
+            <w:tcW w:w="1170" w:type="dxa"/>
+          </w:tcPr>
+          <w:p>
+            <w:pPr>
+              <w:jc w:val="center"/>
+            </w:pPr>
+          </w:p>
+        </w:tc>
+      </w:tr>
+      <w:tr>
+        <w:tc>
+          <w:tcPr>
+            <w:tcW w:w="1127" w:type="dxa"/>
+            <w:shd w:val="clear" w:color="auto" w:fill="auto"/>
+          </w:tcPr>
+          <w:p>
+            <w:pPr>
+              <w:jc w:val="center"/>
+            </w:pPr>
+          </w:p>
+        </w:tc>
+        <w:tc>
+          <w:tcPr>
+            <w:tcW w:w="6163" w:type="dxa"/>
+            <w:shd w:val="clear" w:color="auto" w:fill="auto"/>
+          </w:tcPr>
+          <w:p>
+            <w:pPr>
+              <w:ind w:left="25"/>
+            </w:pPr>
+            <w:r>
+              <w:t xml:space="preserve">Test camera </w:t>
+            </w:r>
+          </w:p>
+        </w:tc>
+        <w:tc>
+          <w:tcPr>
+            <w:tcW w:w="1710" w:type="dxa"/>
+            <w:shd w:val="clear" w:color="auto" w:fill="auto"/>
+          </w:tcPr>
+          <w:p>
+            <w:pPr>
+              <w:jc w:val="center"/>
+            </w:pPr>
+            <w:r>
+              <w:t>1</w:t>
+            </w:r>
+          </w:p>
+        </w:tc>
+        <w:tc>
+          <w:tcPr>
+            <w:tcW w:w="1170" w:type="dxa"/>
+          </w:tcPr>
+          <w:p>
+            <w:pPr>
+              <w:jc w:val="center"/>
+            </w:pPr>
+          </w:p>
+        </w:tc>
+      </w:tr>
+      <w:tr>
+        <w:tc>
+          <w:tcPr>
+            <w:tcW w:w="1127" w:type="dxa"/>
+            <w:shd w:val="clear" w:color="auto" w:fill="auto"/>
+          </w:tcPr>
+          <w:p>
+            <w:pPr>
+              <w:jc w:val="center"/>
+            </w:pPr>
+          </w:p>
+        </w:tc>
+        <w:tc>
+          <w:tcPr>
+            <w:tcW w:w="6163" w:type="dxa"/>
+            <w:shd w:val="clear" w:color="auto" w:fill="auto"/>
+          </w:tcPr>
+          <w:p>
+            <w:pPr>
+              <w:ind w:left="25"/>
+            </w:pPr>
+            <w:r>
+              <w:t>Convert picture of barcode to pdf</w:t>
+            </w:r>
+          </w:p>
+        </w:tc>
+        <w:tc>
+          <w:tcPr>
+            <w:tcW w:w="1710" w:type="dxa"/>
+            <w:shd w:val="clear" w:color="auto" w:fill="auto"/>
+          </w:tcPr>
+          <w:p>
+            <w:pPr>
+              <w:jc w:val="center"/>
+            </w:pPr>
+            <w:r>
+              <w:t>4</w:t>
+            </w:r>
+          </w:p>
+        </w:tc>
+        <w:tc>
+          <w:tcPr>
+            <w:tcW w:w="1170" w:type="dxa"/>
+          </w:tcPr>
+          <w:p>
+            <w:pPr>
+              <w:jc w:val="center"/>
+            </w:pPr>
+          </w:p>
+        </w:tc>
+      </w:tr>
+      <w:tr>
+        <w:tc>
+          <w:tcPr>
+            <w:tcW w:w="1127" w:type="dxa"/>
+            <w:shd w:val="clear" w:color="auto" w:fill="auto"/>
+          </w:tcPr>
+          <w:p>
+            <w:pPr>
+              <w:jc w:val="center"/>
+            </w:pPr>
+          </w:p>
+        </w:tc>
+        <w:tc>
+          <w:tcPr>
+            <w:tcW w:w="6163" w:type="dxa"/>
+            <w:shd w:val="clear" w:color="auto" w:fill="auto"/>
+          </w:tcPr>
+          <w:p>
+            <w:pPr>
+              <w:ind w:left="25"/>
+            </w:pPr>
+          </w:p>
+        </w:tc>
+        <w:tc>
+          <w:tcPr>
+            <w:tcW w:w="1710" w:type="dxa"/>
+            <w:shd w:val="clear" w:color="auto" w:fill="auto"/>
+          </w:tcPr>
+          <w:p>
+            <w:pPr>
+              <w:jc w:val="center"/>
+            </w:pPr>
+          </w:p>
+        </w:tc>
+        <w:tc>
+          <w:tcPr>
+            <w:tcW w:w="1170" w:type="dxa"/>
+          </w:tcPr>
+          <w:p>
+            <w:pPr>
+              <w:jc w:val="center"/>
+            </w:pPr>
+          </w:p>
+        </w:tc>
+      </w:tr>
+    </w:tbl>
+    <w:p>
+      <w:pPr>
+        <w:rPr>
+          <w:sz w:val="36"/>
+          <w:szCs w:val="36"/>
+        </w:rPr>
+      </w:pPr>
+    </w:p>
     <w:p>
       <w:pPr>
         <w:rPr>

</xml_diff>

<commit_message>
sprint plan 3 and sprint 2 screenshots
</commit_message>
<xml_diff>
--- a/GroceryDoc.docx
+++ b/GroceryDoc.docx
@@ -2113,6 +2113,9 @@
         <w:gridCol w:w="1170"/>
       </w:tblGrid>
       <w:tr>
+        <w:trPr>
+          <w:trHeight w:val="656"/>
+        </w:trPr>
         <w:tc>
           <w:tcPr>
             <w:tcW w:w="1127" w:type="dxa"/>
@@ -2387,7 +2390,7 @@
               <w:jc w:val="center"/>
             </w:pPr>
             <w:r>
-              <w:t>3</w:t>
+              <w:t>5</w:t>
             </w:r>
           </w:p>
         </w:tc>
@@ -2496,13 +2499,707 @@
             </w:pPr>
             <w:r>
               <w:t>-</w:t>
+            </w:r>
+          </w:p>
+        </w:tc>
+      </w:tr>
+      <w:tr>
+        <w:tc>
+          <w:tcPr>
+            <w:tcW w:w="1127" w:type="dxa"/>
+            <w:shd w:val="clear" w:color="auto" w:fill="auto"/>
+          </w:tcPr>
+          <w:p>
+            <w:pPr>
+              <w:jc w:val="center"/>
+            </w:pPr>
+          </w:p>
+        </w:tc>
+        <w:tc>
+          <w:tcPr>
+            <w:tcW w:w="6163" w:type="dxa"/>
+            <w:shd w:val="clear" w:color="auto" w:fill="auto"/>
+          </w:tcPr>
+          <w:p>
+            <w:pPr>
+              <w:ind w:left="25"/>
+            </w:pPr>
+          </w:p>
+        </w:tc>
+        <w:tc>
+          <w:tcPr>
+            <w:tcW w:w="1710" w:type="dxa"/>
+            <w:shd w:val="clear" w:color="auto" w:fill="auto"/>
+          </w:tcPr>
+          <w:p>
+            <w:pPr>
+              <w:jc w:val="center"/>
+            </w:pPr>
+          </w:p>
+        </w:tc>
+        <w:tc>
+          <w:tcPr>
+            <w:tcW w:w="1170" w:type="dxa"/>
+          </w:tcPr>
+          <w:p>
+            <w:pPr>
+              <w:jc w:val="center"/>
+            </w:pPr>
+          </w:p>
+        </w:tc>
+      </w:tr>
+    </w:tbl>
+    <w:p>
+      <w:pPr>
+        <w:rPr>
+          <w:sz w:val="36"/>
+          <w:szCs w:val="36"/>
+        </w:rPr>
+      </w:pPr>
+    </w:p>
+    <w:p>
+      <w:pPr>
+        <w:rPr>
+          <w:sz w:val="36"/>
+          <w:szCs w:val="36"/>
+        </w:rPr>
+      </w:pPr>
+      <w:r>
+        <w:rPr>
+          <w:sz w:val="36"/>
+          <w:szCs w:val="36"/>
+        </w:rPr>
+        <w:t>Screenshots:</w:t>
+      </w:r>
+    </w:p>
+    <w:p>
+      <w:pPr>
+        <w:rPr>
+          <w:sz w:val="36"/>
+          <w:szCs w:val="36"/>
+        </w:rPr>
+      </w:pPr>
+    </w:p>
+    <w:p>
+      <w:pPr>
+        <w:rPr>
+          <w:sz w:val="36"/>
+          <w:szCs w:val="36"/>
+        </w:rPr>
+      </w:pPr>
+      <w:r>
+        <w:rPr>
+          <w:noProof/>
+          <w:sz w:val="36"/>
+          <w:szCs w:val="36"/>
+        </w:rPr>
+        <w:drawing>
+          <wp:inline distT="0" distB="0" distL="0" distR="0" wp14:anchorId="1519F572" wp14:editId="0CA48B81">
+            <wp:extent cx="1972177" cy="3670076"/>
+            <wp:effectExtent l="0" t="0" r="9525" b="0"/>
+            <wp:docPr id="1" name="Picture 1"/>
+            <wp:cNvGraphicFramePr>
+              <a:graphicFrameLocks xmlns:a="http://schemas.openxmlformats.org/drawingml/2006/main" noChangeAspect="1"/>
+            </wp:cNvGraphicFramePr>
+            <a:graphic xmlns:a="http://schemas.openxmlformats.org/drawingml/2006/main">
+              <a:graphicData uri="http://schemas.openxmlformats.org/drawingml/2006/picture">
+                <pic:pic xmlns:pic="http://schemas.openxmlformats.org/drawingml/2006/picture">
+                  <pic:nvPicPr>
+                    <pic:cNvPr id="1" name="screenshot1.tiff"/>
+                    <pic:cNvPicPr/>
+                  </pic:nvPicPr>
+                  <pic:blipFill>
+                    <a:blip r:embed="rId4" cstate="print">
+                      <a:extLst>
+                        <a:ext uri="{28A0092B-C50C-407E-A947-70E740481C1C}">
+                          <a14:useLocalDpi xmlns:a14="http://schemas.microsoft.com/office/drawing/2010/main" val="0"/>
+                        </a:ext>
+                      </a:extLst>
+                    </a:blip>
+                    <a:stretch>
+                      <a:fillRect/>
+                    </a:stretch>
+                  </pic:blipFill>
+                  <pic:spPr>
+                    <a:xfrm>
+                      <a:off x="0" y="0"/>
+                      <a:ext cx="1989086" cy="3701543"/>
+                    </a:xfrm>
+                    <a:prstGeom prst="rect">
+                      <a:avLst/>
+                    </a:prstGeom>
+                  </pic:spPr>
+                </pic:pic>
+              </a:graphicData>
+            </a:graphic>
+          </wp:inline>
+        </w:drawing>
+      </w:r>
+      <w:r>
+        <w:rPr>
+          <w:sz w:val="36"/>
+          <w:szCs w:val="36"/>
+        </w:rPr>
+        <w:t xml:space="preserve">   </w:t>
+      </w:r>
+      <w:r>
+        <w:rPr>
+          <w:noProof/>
+          <w:sz w:val="36"/>
+          <w:szCs w:val="36"/>
+        </w:rPr>
+        <w:drawing>
+          <wp:inline distT="0" distB="0" distL="0" distR="0" wp14:anchorId="59DABCAC" wp14:editId="43DF09BA">
+            <wp:extent cx="1964789" cy="3656330"/>
+            <wp:effectExtent l="0" t="0" r="0" b="1270"/>
+            <wp:docPr id="2" name="Picture 2"/>
+            <wp:cNvGraphicFramePr>
+              <a:graphicFrameLocks xmlns:a="http://schemas.openxmlformats.org/drawingml/2006/main" noChangeAspect="1"/>
+            </wp:cNvGraphicFramePr>
+            <a:graphic xmlns:a="http://schemas.openxmlformats.org/drawingml/2006/main">
+              <a:graphicData uri="http://schemas.openxmlformats.org/drawingml/2006/picture">
+                <pic:pic xmlns:pic="http://schemas.openxmlformats.org/drawingml/2006/picture">
+                  <pic:nvPicPr>
+                    <pic:cNvPr id="2" name="screenshot2.tiff"/>
+                    <pic:cNvPicPr/>
+                  </pic:nvPicPr>
+                  <pic:blipFill>
+                    <a:blip r:embed="rId5" cstate="print">
+                      <a:extLst>
+                        <a:ext uri="{28A0092B-C50C-407E-A947-70E740481C1C}">
+                          <a14:useLocalDpi xmlns:a14="http://schemas.microsoft.com/office/drawing/2010/main" val="0"/>
+                        </a:ext>
+                      </a:extLst>
+                    </a:blip>
+                    <a:stretch>
+                      <a:fillRect/>
+                    </a:stretch>
+                  </pic:blipFill>
+                  <pic:spPr>
+                    <a:xfrm>
+                      <a:off x="0" y="0"/>
+                      <a:ext cx="1991807" cy="3706609"/>
+                    </a:xfrm>
+                    <a:prstGeom prst="rect">
+                      <a:avLst/>
+                    </a:prstGeom>
+                  </pic:spPr>
+                </pic:pic>
+              </a:graphicData>
+            </a:graphic>
+          </wp:inline>
+        </w:drawing>
+      </w:r>
+      <w:r>
+        <w:rPr>
+          <w:sz w:val="36"/>
+          <w:szCs w:val="36"/>
+        </w:rPr>
+        <w:t xml:space="preserve">  </w:t>
+      </w:r>
+      <w:r>
+        <w:rPr>
+          <w:noProof/>
+          <w:sz w:val="36"/>
+          <w:szCs w:val="36"/>
+        </w:rPr>
+        <w:drawing>
+          <wp:inline distT="0" distB="0" distL="0" distR="0" wp14:anchorId="54C8B543" wp14:editId="298E9A6F">
+            <wp:extent cx="1692028" cy="2971367"/>
+            <wp:effectExtent l="0" t="0" r="10160" b="635"/>
+            <wp:docPr id="3" name="Picture 3" descr="../../Downloads/screenshot3.jpeg"/>
+            <wp:cNvGraphicFramePr>
+              <a:graphicFrameLocks xmlns:a="http://schemas.openxmlformats.org/drawingml/2006/main" noChangeAspect="1"/>
+            </wp:cNvGraphicFramePr>
+            <a:graphic xmlns:a="http://schemas.openxmlformats.org/drawingml/2006/main">
+              <a:graphicData uri="http://schemas.openxmlformats.org/drawingml/2006/picture">
+                <pic:pic xmlns:pic="http://schemas.openxmlformats.org/drawingml/2006/picture">
+                  <pic:nvPicPr>
+                    <pic:cNvPr id="0" name="Picture 1" descr="../../Downloads/screenshot3.jpeg"/>
+                    <pic:cNvPicPr>
+                      <a:picLocks noChangeAspect="1" noChangeArrowheads="1"/>
+                    </pic:cNvPicPr>
+                  </pic:nvPicPr>
+                  <pic:blipFill>
+                    <a:blip r:embed="rId6">
+                      <a:extLst>
+                        <a:ext uri="{28A0092B-C50C-407E-A947-70E740481C1C}">
+                          <a14:useLocalDpi xmlns:a14="http://schemas.microsoft.com/office/drawing/2010/main" val="0"/>
+                        </a:ext>
+                      </a:extLst>
+                    </a:blip>
+                    <a:srcRect/>
+                    <a:stretch>
+                      <a:fillRect/>
+                    </a:stretch>
+                  </pic:blipFill>
+                  <pic:spPr bwMode="auto">
+                    <a:xfrm>
+                      <a:off x="0" y="0"/>
+                      <a:ext cx="1719539" cy="3019680"/>
+                    </a:xfrm>
+                    <a:prstGeom prst="rect">
+                      <a:avLst/>
+                    </a:prstGeom>
+                    <a:noFill/>
+                    <a:ln>
+                      <a:noFill/>
+                    </a:ln>
+                  </pic:spPr>
+                </pic:pic>
+              </a:graphicData>
+            </a:graphic>
+          </wp:inline>
+        </w:drawing>
+      </w:r>
+    </w:p>
+    <w:p>
+      <w:pPr>
+        <w:rPr>
+          <w:sz w:val="36"/>
+          <w:szCs w:val="36"/>
+        </w:rPr>
+      </w:pPr>
+    </w:p>
+    <w:p>
+      <w:pPr>
+        <w:rPr>
+          <w:sz w:val="36"/>
+          <w:szCs w:val="36"/>
+        </w:rPr>
+      </w:pPr>
+    </w:p>
+    <w:p>
+      <w:pPr>
+        <w:rPr>
+          <w:sz w:val="36"/>
+          <w:szCs w:val="36"/>
+        </w:rPr>
+      </w:pPr>
+      <w:r>
+        <w:rPr>
+          <w:sz w:val="36"/>
+          <w:szCs w:val="36"/>
+        </w:rPr>
+        <w:t>Review:</w:t>
+      </w:r>
+    </w:p>
+    <w:p>
+      <w:pPr>
+        <w:rPr>
+          <w:sz w:val="36"/>
+          <w:szCs w:val="36"/>
+        </w:rPr>
+      </w:pPr>
+    </w:p>
+    <w:p>
+      <w:pPr>
+        <w:rPr>
+          <w:sz w:val="36"/>
+          <w:szCs w:val="36"/>
+        </w:rPr>
+      </w:pPr>
+      <w:r>
+        <w:rPr>
+          <w:sz w:val="36"/>
+          <w:szCs w:val="36"/>
+        </w:rPr>
+        <w:t>Retrospective:</w:t>
+      </w:r>
+    </w:p>
+    <w:p>
+      <w:pPr>
+        <w:rPr>
+          <w:sz w:val="36"/>
+          <w:szCs w:val="36"/>
+        </w:rPr>
+      </w:pPr>
+    </w:p>
+    <w:p>
+      <w:pPr>
+        <w:rPr>
+          <w:sz w:val="36"/>
+          <w:szCs w:val="36"/>
+        </w:rPr>
+      </w:pPr>
+      <w:r>
+        <w:rPr>
+          <w:sz w:val="36"/>
+          <w:szCs w:val="36"/>
+        </w:rPr>
+        <w:t xml:space="preserve">For this iteration, I planned on finishing the camera interface and get a checklist started. I ran into a lot of trouble with the camera interface as I did not know where the photo was stored after the photo was taken in the photo storage to be used and displayed. </w:t>
+      </w:r>
+      <w:r>
+        <w:rPr>
+          <w:sz w:val="36"/>
+          <w:szCs w:val="36"/>
+        </w:rPr>
+        <w:t xml:space="preserve">But I eventually figured it out and got it reproduce on the screen. I started the checklist </w:t>
+      </w:r>
+      <w:r>
+        <w:rPr>
+          <w:sz w:val="36"/>
+          <w:szCs w:val="36"/>
+        </w:rPr>
+        <w:t xml:space="preserve">but had a biking accident that caused my arm to be in sling. I plan on finished the checklist next iteration. </w:t>
+      </w:r>
+    </w:p>
+    <w:p>
+      <w:pPr>
+        <w:rPr>
+          <w:sz w:val="36"/>
+          <w:szCs w:val="36"/>
+        </w:rPr>
+      </w:pPr>
+    </w:p>
+    <w:p>
+      <w:pPr>
+        <w:rPr>
+          <w:sz w:val="36"/>
+          <w:szCs w:val="36"/>
+        </w:rPr>
+      </w:pPr>
+    </w:p>
+    <w:p>
+      <w:pPr>
+        <w:rPr>
+          <w:sz w:val="36"/>
+          <w:szCs w:val="36"/>
+        </w:rPr>
+      </w:pPr>
+      <w:r>
+        <w:rPr>
+          <w:sz w:val="36"/>
+          <w:szCs w:val="36"/>
+        </w:rPr>
+        <w:t xml:space="preserve">Sprint Plan 3 </w:t>
+      </w:r>
+    </w:p>
+    <w:p>
+      <w:pPr>
+        <w:rPr>
+          <w:sz w:val="36"/>
+          <w:szCs w:val="36"/>
+        </w:rPr>
+      </w:pPr>
+    </w:p>
+    <w:p>
+      <w:pPr>
+        <w:rPr>
+          <w:sz w:val="36"/>
+          <w:szCs w:val="36"/>
+        </w:rPr>
+      </w:pPr>
+    </w:p>
+    <w:tbl>
+      <w:tblPr>
+        <w:tblW w:w="10170" w:type="dxa"/>
+        <w:tblInd w:w="108" w:type="dxa"/>
+        <w:tblBorders>
+          <w:top w:val="single" w:sz="4" w:space="0" w:color="000000"/>
+          <w:left w:val="single" w:sz="4" w:space="0" w:color="000000"/>
+          <w:bottom w:val="single" w:sz="4" w:space="0" w:color="000000"/>
+          <w:right w:val="single" w:sz="4" w:space="0" w:color="000000"/>
+          <w:insideH w:val="single" w:sz="4" w:space="0" w:color="000000"/>
+          <w:insideV w:val="single" w:sz="4" w:space="0" w:color="000000"/>
+        </w:tblBorders>
+        <w:tblLook w:val="04A0" w:firstRow="1" w:lastRow="0" w:firstColumn="1" w:lastColumn="0" w:noHBand="0" w:noVBand="1"/>
+      </w:tblPr>
+      <w:tblGrid>
+        <w:gridCol w:w="1127"/>
+        <w:gridCol w:w="6163"/>
+        <w:gridCol w:w="1710"/>
+        <w:gridCol w:w="1170"/>
+      </w:tblGrid>
+      <w:tr>
+        <w:trPr>
+          <w:trHeight w:val="656"/>
+        </w:trPr>
+        <w:tc>
+          <w:tcPr>
+            <w:tcW w:w="1127" w:type="dxa"/>
+            <w:shd w:val="clear" w:color="auto" w:fill="D9D9D9"/>
+          </w:tcPr>
+          <w:p>
+            <w:pPr>
+              <w:rPr>
+                <w:b/>
+              </w:rPr>
+            </w:pPr>
+            <w:r>
+              <w:rPr>
+                <w:b/>
+              </w:rPr>
+              <w:t>Story ID</w:t>
+            </w:r>
+          </w:p>
+        </w:tc>
+        <w:tc>
+          <w:tcPr>
+            <w:tcW w:w="6163" w:type="dxa"/>
+            <w:shd w:val="clear" w:color="auto" w:fill="D9D9D9"/>
+          </w:tcPr>
+          <w:p>
+            <w:pPr>
+              <w:rPr>
+                <w:b/>
+              </w:rPr>
+            </w:pPr>
+            <w:r>
+              <w:rPr>
+                <w:b/>
+              </w:rPr>
+              <w:t>Story</w:t>
+            </w:r>
+            <w:r>
+              <w:rPr>
+                <w:b/>
+              </w:rPr>
+              <w:t xml:space="preserve"> / Task</w:t>
+            </w:r>
+          </w:p>
+        </w:tc>
+        <w:tc>
+          <w:tcPr>
+            <w:tcW w:w="1710" w:type="dxa"/>
+            <w:shd w:val="clear" w:color="auto" w:fill="D9D9D9"/>
+            <w:vAlign w:val="center"/>
+          </w:tcPr>
+          <w:p>
+            <w:pPr>
+              <w:jc w:val="center"/>
+              <w:rPr>
+                <w:b/>
+              </w:rPr>
+            </w:pPr>
+            <w:r>
+              <w:rPr>
+                <w:b/>
+              </w:rPr>
+              <w:t>Estimated</w:t>
+            </w:r>
+          </w:p>
+          <w:p>
+            <w:pPr>
+              <w:jc w:val="center"/>
+              <w:rPr>
+                <w:b/>
+              </w:rPr>
+            </w:pPr>
+            <w:r>
+              <w:rPr>
+                <w:b/>
+              </w:rPr>
+              <w:t>Hours</w:t>
+            </w:r>
+          </w:p>
+        </w:tc>
+        <w:tc>
+          <w:tcPr>
+            <w:tcW w:w="1170" w:type="dxa"/>
+            <w:shd w:val="clear" w:color="auto" w:fill="D9D9D9"/>
+          </w:tcPr>
+          <w:p>
+            <w:pPr>
+              <w:jc w:val="center"/>
+              <w:rPr>
+                <w:b/>
+              </w:rPr>
+            </w:pPr>
+            <w:r>
+              <w:rPr>
+                <w:b/>
+              </w:rPr>
+              <w:t>Actual</w:t>
+            </w:r>
+          </w:p>
+          <w:p>
+            <w:pPr>
+              <w:jc w:val="center"/>
+              <w:rPr>
+                <w:b/>
+              </w:rPr>
+            </w:pPr>
+            <w:r>
+              <w:rPr>
+                <w:b/>
+              </w:rPr>
+              <w:t>Hours</w:t>
+            </w:r>
+          </w:p>
+        </w:tc>
+      </w:tr>
+      <w:tr>
+        <w:trPr>
+          <w:trHeight w:val="332"/>
+        </w:trPr>
+        <w:tc>
+          <w:tcPr>
+            <w:tcW w:w="1127" w:type="dxa"/>
+            <w:shd w:val="clear" w:color="auto" w:fill="auto"/>
+          </w:tcPr>
+          <w:p>
+            <w:pPr>
+              <w:jc w:val="center"/>
+            </w:pPr>
+          </w:p>
+        </w:tc>
+        <w:tc>
+          <w:tcPr>
+            <w:tcW w:w="6163" w:type="dxa"/>
+            <w:shd w:val="clear" w:color="auto" w:fill="auto"/>
+          </w:tcPr>
+          <w:p>
+            <w:pPr>
+              <w:ind w:left="25"/>
+            </w:pPr>
+            <w:r>
+              <w:t xml:space="preserve">Create check list feature </w:t>
+            </w:r>
+          </w:p>
+        </w:tc>
+        <w:tc>
+          <w:tcPr>
+            <w:tcW w:w="1710" w:type="dxa"/>
+            <w:shd w:val="clear" w:color="auto" w:fill="auto"/>
+          </w:tcPr>
+          <w:p>
+            <w:pPr>
+              <w:jc w:val="center"/>
+            </w:pPr>
+            <w:r>
+              <w:t>5</w:t>
+            </w:r>
+          </w:p>
+        </w:tc>
+        <w:tc>
+          <w:tcPr>
+            <w:tcW w:w="1170" w:type="dxa"/>
+          </w:tcPr>
+          <w:p>
+            <w:pPr>
+              <w:jc w:val="center"/>
+            </w:pPr>
+            <w:r>
+              <w:t>-</w:t>
+            </w:r>
+          </w:p>
+        </w:tc>
+      </w:tr>
+      <w:tr>
+        <w:tc>
+          <w:tcPr>
+            <w:tcW w:w="1127" w:type="dxa"/>
+            <w:shd w:val="clear" w:color="auto" w:fill="auto"/>
+          </w:tcPr>
+          <w:p>
+            <w:pPr>
+              <w:jc w:val="center"/>
+            </w:pPr>
+          </w:p>
+        </w:tc>
+        <w:tc>
+          <w:tcPr>
+            <w:tcW w:w="6163" w:type="dxa"/>
+            <w:shd w:val="clear" w:color="auto" w:fill="auto"/>
+          </w:tcPr>
+          <w:p>
+            <w:pPr>
+              <w:ind w:left="25"/>
+            </w:pPr>
+            <w:r>
+              <w:t xml:space="preserve">Test check list </w:t>
+            </w:r>
+          </w:p>
+        </w:tc>
+        <w:tc>
+          <w:tcPr>
+            <w:tcW w:w="1710" w:type="dxa"/>
+            <w:shd w:val="clear" w:color="auto" w:fill="auto"/>
+          </w:tcPr>
+          <w:p>
+            <w:pPr>
+              <w:jc w:val="center"/>
+            </w:pPr>
+            <w:r>
+              <w:t>1</w:t>
+            </w:r>
+          </w:p>
+        </w:tc>
+        <w:tc>
+          <w:tcPr>
+            <w:tcW w:w="1170" w:type="dxa"/>
+          </w:tcPr>
+          <w:p>
+            <w:pPr>
+              <w:jc w:val="center"/>
+            </w:pPr>
+            <w:r>
+              <w:t>-</w:t>
+            </w:r>
+          </w:p>
+        </w:tc>
+      </w:tr>
+      <w:tr>
+        <w:tc>
+          <w:tcPr>
+            <w:tcW w:w="1127" w:type="dxa"/>
+            <w:shd w:val="clear" w:color="auto" w:fill="auto"/>
+          </w:tcPr>
+          <w:p>
+            <w:pPr>
+              <w:jc w:val="center"/>
+            </w:pPr>
+          </w:p>
+        </w:tc>
+        <w:tc>
+          <w:tcPr>
+            <w:tcW w:w="6163" w:type="dxa"/>
+            <w:shd w:val="clear" w:color="auto" w:fill="auto"/>
+          </w:tcPr>
+          <w:p>
+            <w:pPr>
+              <w:ind w:left="25"/>
+            </w:pPr>
+            <w:r>
+              <w:t>Convert picture of barcode to pdf</w:t>
+            </w:r>
+          </w:p>
+        </w:tc>
+        <w:tc>
+          <w:tcPr>
+            <w:tcW w:w="1710" w:type="dxa"/>
+            <w:shd w:val="clear" w:color="auto" w:fill="auto"/>
+          </w:tcPr>
+          <w:p>
+            <w:pPr>
+              <w:jc w:val="center"/>
+            </w:pPr>
+            <w:r>
+              <w:t>5</w:t>
             </w:r>
             <w:bookmarkStart w:id="0" w:name="_GoBack"/>
             <w:bookmarkEnd w:id="0"/>
           </w:p>
         </w:tc>
-      </w:tr>
-      <w:tr>
+        <w:tc>
+          <w:tcPr>
+            <w:tcW w:w="1170" w:type="dxa"/>
+          </w:tcPr>
+          <w:p>
+            <w:pPr>
+              <w:jc w:val="center"/>
+            </w:pPr>
+            <w:r>
+              <w:t>-</w:t>
+            </w:r>
+          </w:p>
+        </w:tc>
+      </w:tr>
+      <w:tr>
+        <w:trPr>
+          <w:trHeight w:val="332"/>
+        </w:trPr>
         <w:tc>
           <w:tcPr>
             <w:tcW w:w="1127" w:type="dxa"/>
@@ -2523,6 +3220,9 @@
             <w:pPr>
               <w:ind w:left="25"/>
             </w:pPr>
+            <w:r>
+              <w:t>Design a menu for the front page of the application</w:t>
+            </w:r>
           </w:p>
         </w:tc>
         <w:tc>
@@ -2534,6 +3234,9 @@
             <w:pPr>
               <w:jc w:val="center"/>
             </w:pPr>
+            <w:r>
+              <w:t>3</w:t>
+            </w:r>
           </w:p>
         </w:tc>
         <w:tc>
@@ -2547,15 +3250,52 @@
           </w:p>
         </w:tc>
       </w:tr>
+      <w:tr>
+        <w:tc>
+          <w:tcPr>
+            <w:tcW w:w="1127" w:type="dxa"/>
+            <w:shd w:val="clear" w:color="auto" w:fill="auto"/>
+          </w:tcPr>
+          <w:p>
+            <w:pPr>
+              <w:jc w:val="center"/>
+            </w:pPr>
+          </w:p>
+        </w:tc>
+        <w:tc>
+          <w:tcPr>
+            <w:tcW w:w="6163" w:type="dxa"/>
+            <w:shd w:val="clear" w:color="auto" w:fill="auto"/>
+          </w:tcPr>
+          <w:p>
+            <w:pPr>
+              <w:ind w:left="25"/>
+            </w:pPr>
+          </w:p>
+        </w:tc>
+        <w:tc>
+          <w:tcPr>
+            <w:tcW w:w="1710" w:type="dxa"/>
+            <w:shd w:val="clear" w:color="auto" w:fill="auto"/>
+          </w:tcPr>
+          <w:p>
+            <w:pPr>
+              <w:jc w:val="center"/>
+            </w:pPr>
+          </w:p>
+        </w:tc>
+        <w:tc>
+          <w:tcPr>
+            <w:tcW w:w="1170" w:type="dxa"/>
+          </w:tcPr>
+          <w:p>
+            <w:pPr>
+              <w:jc w:val="center"/>
+            </w:pPr>
+          </w:p>
+        </w:tc>
+      </w:tr>
     </w:tbl>
-    <w:p>
-      <w:pPr>
-        <w:rPr>
-          <w:sz w:val="36"/>
-          <w:szCs w:val="36"/>
-        </w:rPr>
-      </w:pPr>
-    </w:p>
     <w:p>
       <w:pPr>
         <w:rPr>

</xml_diff>

<commit_message>
Checklist and receipt feature
</commit_message>
<xml_diff>
--- a/GroceryDoc.docx
+++ b/GroceryDoc.docx
@@ -281,23 +281,7 @@
           <w:sz w:val="36"/>
           <w:szCs w:val="36"/>
         </w:rPr>
-        <w:t xml:space="preserve">Unlike other organizational applications, our product allows user </w:t>
-      </w:r>
-      <w:proofErr w:type="gramStart"/>
-      <w:r>
-        <w:rPr>
-          <w:sz w:val="36"/>
-          <w:szCs w:val="36"/>
-        </w:rPr>
-        <w:t>watch</w:t>
-      </w:r>
-      <w:proofErr w:type="gramEnd"/>
-      <w:r>
-        <w:rPr>
-          <w:sz w:val="36"/>
-          <w:szCs w:val="36"/>
-        </w:rPr>
-        <w:t xml:space="preserve"> their spending and see what they bought in the past.</w:t>
+        <w:t>Unlike other organizational applications, our product allows user watch their spending and see what they bought in the past.</w:t>
       </w:r>
     </w:p>
     <w:p>
@@ -727,7 +711,10 @@
           </w:tcPr>
           <w:p>
             <w:r>
-              <w:t xml:space="preserve">Add receipt from grocery shopping </w:t>
+              <w:t>A</w:t>
+            </w:r>
+            <w:r>
+              <w:t>dds how much the user spent and on day</w:t>
             </w:r>
           </w:p>
         </w:tc>
@@ -793,7 +780,7 @@
           </w:tcPr>
           <w:p>
             <w:r>
-              <w:t xml:space="preserve">          Click on “+” </w:t>
+              <w:t xml:space="preserve">          Selects date to they went shopping</w:t>
             </w:r>
           </w:p>
         </w:tc>
@@ -826,7 +813,10 @@
           </w:tcPr>
           <w:p>
             <w:r>
-              <w:t xml:space="preserve">             Camera opens </w:t>
+              <w:t xml:space="preserve">             </w:t>
+            </w:r>
+            <w:r>
+              <w:t>Adds how much they spent</w:t>
             </w:r>
           </w:p>
         </w:tc>
@@ -859,7 +849,10 @@
           </w:tcPr>
           <w:p>
             <w:r>
-              <w:t xml:space="preserve">               User takes picture of receipt </w:t>
+              <w:t xml:space="preserve">            </w:t>
+            </w:r>
+            <w:r>
+              <w:t xml:space="preserve">   User clicks save </w:t>
             </w:r>
           </w:p>
         </w:tc>
@@ -892,7 +885,7 @@
           </w:tcPr>
           <w:p>
             <w:r>
-              <w:t xml:space="preserve">                 Picture of receipt is saved and displayed under the tab </w:t>
+              <w:t xml:space="preserve"> </w:t>
             </w:r>
           </w:p>
         </w:tc>
@@ -1374,10 +1367,10 @@
               <w:keepLines/>
             </w:pPr>
             <w:r>
-              <w:t>Allow user to save receipt</w:t>
-            </w:r>
-            <w:r>
-              <w:t xml:space="preserve"> from their spending at a store.</w:t>
+              <w:t xml:space="preserve">Allow user to save </w:t>
+            </w:r>
+            <w:r>
+              <w:t>and date how much they spent on a grocery trip</w:t>
             </w:r>
           </w:p>
         </w:tc>
@@ -1962,8 +1955,6 @@
           <w:szCs w:val="36"/>
         </w:rPr>
       </w:pPr>
-      <w:bookmarkStart w:id="0" w:name="_GoBack"/>
-      <w:bookmarkEnd w:id="0"/>
     </w:p>
     <w:p>
       <w:pPr>
@@ -2052,23 +2043,45 @@
           <w:sz w:val="36"/>
           <w:szCs w:val="36"/>
         </w:rPr>
-        <w:t xml:space="preserve"> and should </w:t>
-      </w:r>
-      <w:proofErr w:type="gramStart"/>
-      <w:r>
-        <w:rPr>
-          <w:sz w:val="36"/>
-          <w:szCs w:val="36"/>
-        </w:rPr>
-        <w:t>of</w:t>
-      </w:r>
-      <w:proofErr w:type="gramEnd"/>
-      <w:r>
-        <w:rPr>
-          <w:sz w:val="36"/>
-          <w:szCs w:val="36"/>
-        </w:rPr>
-        <w:t xml:space="preserve"> planned better. I will have to move this camera interface of the application to the next iteration. </w:t>
+        <w:t xml:space="preserve"> and should of planned better. I will have to move this camera interface of the application to the next iteration. </w:t>
+      </w:r>
+    </w:p>
+    <w:p>
+      <w:pPr>
+        <w:rPr>
+          <w:sz w:val="36"/>
+          <w:szCs w:val="36"/>
+        </w:rPr>
+      </w:pPr>
+    </w:p>
+    <w:p>
+      <w:pPr>
+        <w:rPr>
+          <w:sz w:val="36"/>
+          <w:szCs w:val="36"/>
+        </w:rPr>
+      </w:pPr>
+    </w:p>
+    <w:p>
+      <w:pPr>
+        <w:rPr>
+          <w:sz w:val="36"/>
+          <w:szCs w:val="36"/>
+        </w:rPr>
+      </w:pPr>
+      <w:r>
+        <w:rPr>
+          <w:sz w:val="36"/>
+          <w:szCs w:val="36"/>
+        </w:rPr>
+        <w:t>Project Velocity:</w:t>
+      </w:r>
+      <w:r>
+        <w:rPr>
+          <w:sz w:val="36"/>
+          <w:szCs w:val="36"/>
+        </w:rPr>
+        <w:t xml:space="preserve"> 11</w:t>
       </w:r>
     </w:p>
     <w:p>
@@ -2876,6 +2889,36 @@
           <w:szCs w:val="36"/>
         </w:rPr>
       </w:pPr>
+      <w:r>
+        <w:rPr>
+          <w:sz w:val="36"/>
+          <w:szCs w:val="36"/>
+        </w:rPr>
+        <w:t>Project Velocity:</w:t>
+      </w:r>
+      <w:r>
+        <w:rPr>
+          <w:sz w:val="36"/>
+          <w:szCs w:val="36"/>
+        </w:rPr>
+        <w:t xml:space="preserve"> 6</w:t>
+      </w:r>
+    </w:p>
+    <w:p>
+      <w:pPr>
+        <w:rPr>
+          <w:sz w:val="36"/>
+          <w:szCs w:val="36"/>
+        </w:rPr>
+      </w:pPr>
+    </w:p>
+    <w:p>
+      <w:pPr>
+        <w:rPr>
+          <w:sz w:val="36"/>
+          <w:szCs w:val="36"/>
+        </w:rPr>
+      </w:pPr>
     </w:p>
     <w:p>
       <w:pPr>
@@ -3571,6 +3614,29 @@
           <w:szCs w:val="36"/>
         </w:rPr>
       </w:pPr>
+      <w:r>
+        <w:rPr>
+          <w:sz w:val="36"/>
+          <w:szCs w:val="36"/>
+        </w:rPr>
+        <w:t>Project Velocity: 6</w:t>
+      </w:r>
+    </w:p>
+    <w:p>
+      <w:pPr>
+        <w:rPr>
+          <w:sz w:val="36"/>
+          <w:szCs w:val="36"/>
+        </w:rPr>
+      </w:pPr>
+    </w:p>
+    <w:p>
+      <w:pPr>
+        <w:rPr>
+          <w:sz w:val="36"/>
+          <w:szCs w:val="36"/>
+        </w:rPr>
+      </w:pPr>
     </w:p>
     <w:p>
       <w:pPr>
@@ -3594,6 +3660,892 @@
           <w:szCs w:val="36"/>
         </w:rPr>
       </w:pPr>
+    </w:p>
+    <w:p>
+      <w:pPr>
+        <w:rPr>
+          <w:sz w:val="36"/>
+          <w:szCs w:val="36"/>
+        </w:rPr>
+      </w:pPr>
+    </w:p>
+    <w:tbl>
+      <w:tblPr>
+        <w:tblW w:w="10170" w:type="dxa"/>
+        <w:tblInd w:w="108" w:type="dxa"/>
+        <w:tblBorders>
+          <w:top w:val="single" w:sz="4" w:space="0" w:color="000000"/>
+          <w:left w:val="single" w:sz="4" w:space="0" w:color="000000"/>
+          <w:bottom w:val="single" w:sz="4" w:space="0" w:color="000000"/>
+          <w:right w:val="single" w:sz="4" w:space="0" w:color="000000"/>
+          <w:insideH w:val="single" w:sz="4" w:space="0" w:color="000000"/>
+          <w:insideV w:val="single" w:sz="4" w:space="0" w:color="000000"/>
+        </w:tblBorders>
+        <w:tblLook w:val="04A0" w:firstRow="1" w:lastRow="0" w:firstColumn="1" w:lastColumn="0" w:noHBand="0" w:noVBand="1"/>
+      </w:tblPr>
+      <w:tblGrid>
+        <w:gridCol w:w="1127"/>
+        <w:gridCol w:w="4430"/>
+        <w:gridCol w:w="3443"/>
+        <w:gridCol w:w="1170"/>
+      </w:tblGrid>
+      <w:tr>
+        <w:trPr>
+          <w:trHeight w:val="656"/>
+        </w:trPr>
+        <w:tc>
+          <w:tcPr>
+            <w:tcW w:w="1127" w:type="dxa"/>
+            <w:shd w:val="clear" w:color="auto" w:fill="D9D9D9"/>
+          </w:tcPr>
+          <w:p>
+            <w:pPr>
+              <w:rPr>
+                <w:b/>
+              </w:rPr>
+            </w:pPr>
+            <w:r>
+              <w:rPr>
+                <w:b/>
+              </w:rPr>
+              <w:t>Story ID</w:t>
+            </w:r>
+          </w:p>
+        </w:tc>
+        <w:tc>
+          <w:tcPr>
+            <w:tcW w:w="4430" w:type="dxa"/>
+            <w:shd w:val="clear" w:color="auto" w:fill="D9D9D9"/>
+          </w:tcPr>
+          <w:p>
+            <w:pPr>
+              <w:rPr>
+                <w:b/>
+              </w:rPr>
+            </w:pPr>
+            <w:r>
+              <w:rPr>
+                <w:b/>
+              </w:rPr>
+              <w:t>Story</w:t>
+            </w:r>
+            <w:r>
+              <w:rPr>
+                <w:b/>
+              </w:rPr>
+              <w:t xml:space="preserve"> / Task</w:t>
+            </w:r>
+          </w:p>
+        </w:tc>
+        <w:tc>
+          <w:tcPr>
+            <w:tcW w:w="3443" w:type="dxa"/>
+            <w:shd w:val="clear" w:color="auto" w:fill="D9D9D9"/>
+            <w:vAlign w:val="center"/>
+          </w:tcPr>
+          <w:p>
+            <w:pPr>
+              <w:jc w:val="center"/>
+              <w:rPr>
+                <w:b/>
+              </w:rPr>
+            </w:pPr>
+            <w:r>
+              <w:rPr>
+                <w:b/>
+              </w:rPr>
+              <w:t>Estimated</w:t>
+            </w:r>
+          </w:p>
+          <w:p>
+            <w:pPr>
+              <w:jc w:val="center"/>
+              <w:rPr>
+                <w:b/>
+              </w:rPr>
+            </w:pPr>
+            <w:r>
+              <w:rPr>
+                <w:b/>
+              </w:rPr>
+              <w:t>Hours</w:t>
+            </w:r>
+          </w:p>
+        </w:tc>
+        <w:tc>
+          <w:tcPr>
+            <w:tcW w:w="1170" w:type="dxa"/>
+            <w:shd w:val="clear" w:color="auto" w:fill="D9D9D9"/>
+          </w:tcPr>
+          <w:p>
+            <w:pPr>
+              <w:jc w:val="center"/>
+              <w:rPr>
+                <w:b/>
+              </w:rPr>
+            </w:pPr>
+            <w:r>
+              <w:rPr>
+                <w:b/>
+              </w:rPr>
+              <w:t>Actual</w:t>
+            </w:r>
+          </w:p>
+          <w:p>
+            <w:pPr>
+              <w:jc w:val="center"/>
+              <w:rPr>
+                <w:b/>
+              </w:rPr>
+            </w:pPr>
+            <w:r>
+              <w:rPr>
+                <w:b/>
+              </w:rPr>
+              <w:t>Hours</w:t>
+            </w:r>
+          </w:p>
+        </w:tc>
+      </w:tr>
+      <w:tr>
+        <w:trPr>
+          <w:trHeight w:val="332"/>
+        </w:trPr>
+        <w:tc>
+          <w:tcPr>
+            <w:tcW w:w="1127" w:type="dxa"/>
+            <w:shd w:val="clear" w:color="auto" w:fill="auto"/>
+          </w:tcPr>
+          <w:p>
+            <w:pPr>
+              <w:jc w:val="center"/>
+            </w:pPr>
+          </w:p>
+        </w:tc>
+        <w:tc>
+          <w:tcPr>
+            <w:tcW w:w="4430" w:type="dxa"/>
+            <w:shd w:val="clear" w:color="auto" w:fill="auto"/>
+          </w:tcPr>
+          <w:p>
+            <w:pPr>
+              <w:ind w:left="25"/>
+            </w:pPr>
+            <w:r>
+              <w:t>Fin</w:t>
+            </w:r>
+            <w:r>
+              <w:t>i</w:t>
+            </w:r>
+            <w:r>
+              <w:t xml:space="preserve">sh check list feature </w:t>
+            </w:r>
+          </w:p>
+        </w:tc>
+        <w:tc>
+          <w:tcPr>
+            <w:tcW w:w="3443" w:type="dxa"/>
+            <w:shd w:val="clear" w:color="auto" w:fill="auto"/>
+          </w:tcPr>
+          <w:p>
+            <w:pPr>
+              <w:jc w:val="center"/>
+            </w:pPr>
+            <w:r>
+              <w:t>3</w:t>
+            </w:r>
+          </w:p>
+        </w:tc>
+        <w:tc>
+          <w:tcPr>
+            <w:tcW w:w="1170" w:type="dxa"/>
+          </w:tcPr>
+          <w:p>
+            <w:pPr>
+              <w:jc w:val="center"/>
+            </w:pPr>
+            <w:r>
+              <w:t>3</w:t>
+            </w:r>
+          </w:p>
+        </w:tc>
+      </w:tr>
+      <w:tr>
+        <w:trPr>
+          <w:trHeight w:val="377"/>
+        </w:trPr>
+        <w:tc>
+          <w:tcPr>
+            <w:tcW w:w="1127" w:type="dxa"/>
+            <w:shd w:val="clear" w:color="auto" w:fill="auto"/>
+          </w:tcPr>
+          <w:p>
+            <w:pPr>
+              <w:jc w:val="center"/>
+            </w:pPr>
+          </w:p>
+        </w:tc>
+        <w:tc>
+          <w:tcPr>
+            <w:tcW w:w="4430" w:type="dxa"/>
+            <w:shd w:val="clear" w:color="auto" w:fill="auto"/>
+          </w:tcPr>
+          <w:p>
+            <w:pPr>
+              <w:ind w:left="25"/>
+            </w:pPr>
+            <w:r>
+              <w:t xml:space="preserve">Test check list </w:t>
+            </w:r>
+          </w:p>
+        </w:tc>
+        <w:tc>
+          <w:tcPr>
+            <w:tcW w:w="3443" w:type="dxa"/>
+            <w:shd w:val="clear" w:color="auto" w:fill="auto"/>
+          </w:tcPr>
+          <w:p>
+            <w:pPr>
+              <w:jc w:val="center"/>
+            </w:pPr>
+            <w:r>
+              <w:t>1</w:t>
+            </w:r>
+          </w:p>
+        </w:tc>
+        <w:tc>
+          <w:tcPr>
+            <w:tcW w:w="1170" w:type="dxa"/>
+          </w:tcPr>
+          <w:p>
+            <w:pPr>
+              <w:jc w:val="center"/>
+            </w:pPr>
+            <w:r>
+              <w:t>1</w:t>
+            </w:r>
+          </w:p>
+        </w:tc>
+      </w:tr>
+      <w:tr>
+        <w:tc>
+          <w:tcPr>
+            <w:tcW w:w="1127" w:type="dxa"/>
+            <w:shd w:val="clear" w:color="auto" w:fill="auto"/>
+          </w:tcPr>
+          <w:p>
+            <w:pPr>
+              <w:jc w:val="center"/>
+            </w:pPr>
+          </w:p>
+        </w:tc>
+        <w:tc>
+          <w:tcPr>
+            <w:tcW w:w="4430" w:type="dxa"/>
+            <w:shd w:val="clear" w:color="auto" w:fill="auto"/>
+          </w:tcPr>
+          <w:p>
+            <w:pPr>
+              <w:ind w:left="25"/>
+            </w:pPr>
+            <w:r>
+              <w:t>Convert picture of barcode to pdf</w:t>
+            </w:r>
+          </w:p>
+        </w:tc>
+        <w:tc>
+          <w:tcPr>
+            <w:tcW w:w="3443" w:type="dxa"/>
+            <w:shd w:val="clear" w:color="auto" w:fill="auto"/>
+          </w:tcPr>
+          <w:p>
+            <w:pPr>
+              <w:jc w:val="center"/>
+            </w:pPr>
+            <w:r>
+              <w:t>5</w:t>
+            </w:r>
+          </w:p>
+        </w:tc>
+        <w:tc>
+          <w:tcPr>
+            <w:tcW w:w="1170" w:type="dxa"/>
+          </w:tcPr>
+          <w:p>
+            <w:pPr>
+              <w:jc w:val="center"/>
+            </w:pPr>
+            <w:r>
+              <w:t>-</w:t>
+            </w:r>
+          </w:p>
+        </w:tc>
+      </w:tr>
+      <w:tr>
+        <w:trPr>
+          <w:trHeight w:val="359"/>
+        </w:trPr>
+        <w:tc>
+          <w:tcPr>
+            <w:tcW w:w="1127" w:type="dxa"/>
+            <w:shd w:val="clear" w:color="auto" w:fill="auto"/>
+          </w:tcPr>
+          <w:p>
+            <w:pPr>
+              <w:jc w:val="center"/>
+            </w:pPr>
+          </w:p>
+        </w:tc>
+        <w:tc>
+          <w:tcPr>
+            <w:tcW w:w="4430" w:type="dxa"/>
+            <w:shd w:val="clear" w:color="auto" w:fill="auto"/>
+          </w:tcPr>
+          <w:p>
+            <w:pPr>
+              <w:ind w:left="25"/>
+            </w:pPr>
+            <w:r>
+              <w:t xml:space="preserve">Start receipt feature </w:t>
+            </w:r>
+          </w:p>
+        </w:tc>
+        <w:tc>
+          <w:tcPr>
+            <w:tcW w:w="3443" w:type="dxa"/>
+            <w:shd w:val="clear" w:color="auto" w:fill="auto"/>
+          </w:tcPr>
+          <w:p>
+            <w:pPr>
+              <w:jc w:val="center"/>
+            </w:pPr>
+            <w:r>
+              <w:t>3</w:t>
+            </w:r>
+          </w:p>
+        </w:tc>
+        <w:tc>
+          <w:tcPr>
+            <w:tcW w:w="1170" w:type="dxa"/>
+          </w:tcPr>
+          <w:p>
+            <w:pPr>
+              <w:jc w:val="center"/>
+            </w:pPr>
+            <w:r>
+              <w:t>2</w:t>
+            </w:r>
+          </w:p>
+        </w:tc>
+      </w:tr>
+      <w:tr>
+        <w:tc>
+          <w:tcPr>
+            <w:tcW w:w="1127" w:type="dxa"/>
+            <w:shd w:val="clear" w:color="auto" w:fill="auto"/>
+          </w:tcPr>
+          <w:p>
+            <w:pPr>
+              <w:jc w:val="center"/>
+            </w:pPr>
+          </w:p>
+        </w:tc>
+        <w:tc>
+          <w:tcPr>
+            <w:tcW w:w="4430" w:type="dxa"/>
+            <w:shd w:val="clear" w:color="auto" w:fill="auto"/>
+          </w:tcPr>
+          <w:p>
+            <w:pPr>
+              <w:ind w:left="25"/>
+            </w:pPr>
+            <w:r>
+              <w:t xml:space="preserve">Add calendar feature to receipt </w:t>
+            </w:r>
+          </w:p>
+        </w:tc>
+        <w:tc>
+          <w:tcPr>
+            <w:tcW w:w="3443" w:type="dxa"/>
+            <w:shd w:val="clear" w:color="auto" w:fill="auto"/>
+          </w:tcPr>
+          <w:p>
+            <w:pPr>
+              <w:jc w:val="center"/>
+            </w:pPr>
+            <w:r>
+              <w:t>3</w:t>
+            </w:r>
+          </w:p>
+        </w:tc>
+        <w:tc>
+          <w:tcPr>
+            <w:tcW w:w="1170" w:type="dxa"/>
+          </w:tcPr>
+          <w:p>
+            <w:pPr>
+              <w:jc w:val="center"/>
+            </w:pPr>
+            <w:r>
+              <w:t>2</w:t>
+            </w:r>
+          </w:p>
+        </w:tc>
+      </w:tr>
+    </w:tbl>
+    <w:p>
+      <w:pPr>
+        <w:rPr>
+          <w:sz w:val="36"/>
+          <w:szCs w:val="36"/>
+        </w:rPr>
+      </w:pPr>
+    </w:p>
+    <w:p>
+      <w:pPr>
+        <w:rPr>
+          <w:sz w:val="36"/>
+          <w:szCs w:val="36"/>
+        </w:rPr>
+      </w:pPr>
+      <w:r>
+        <w:rPr>
+          <w:sz w:val="36"/>
+          <w:szCs w:val="36"/>
+        </w:rPr>
+        <w:t xml:space="preserve">Screenshots: </w:t>
+      </w:r>
+    </w:p>
+    <w:p>
+      <w:pPr>
+        <w:rPr>
+          <w:sz w:val="36"/>
+          <w:szCs w:val="36"/>
+        </w:rPr>
+      </w:pPr>
+      <w:r>
+        <w:rPr>
+          <w:noProof/>
+          <w:sz w:val="36"/>
+          <w:szCs w:val="36"/>
+        </w:rPr>
+        <w:drawing>
+          <wp:inline distT="0" distB="0" distL="0" distR="0" wp14:anchorId="05CC7D47" wp14:editId="10EEC8F7">
+            <wp:extent cx="2108835" cy="3743905"/>
+            <wp:effectExtent l="0" t="0" r="0" b="0"/>
+            <wp:docPr id="7" name="Picture 7" descr="../Screenshot_1509745151.png"/>
+            <wp:cNvGraphicFramePr>
+              <a:graphicFrameLocks xmlns:a="http://schemas.openxmlformats.org/drawingml/2006/main" noChangeAspect="1"/>
+            </wp:cNvGraphicFramePr>
+            <a:graphic xmlns:a="http://schemas.openxmlformats.org/drawingml/2006/main">
+              <a:graphicData uri="http://schemas.openxmlformats.org/drawingml/2006/picture">
+                <pic:pic xmlns:pic="http://schemas.openxmlformats.org/drawingml/2006/picture">
+                  <pic:nvPicPr>
+                    <pic:cNvPr id="0" name="Picture 2" descr="../Screenshot_1509745151.png"/>
+                    <pic:cNvPicPr>
+                      <a:picLocks noChangeAspect="1" noChangeArrowheads="1"/>
+                    </pic:cNvPicPr>
+                  </pic:nvPicPr>
+                  <pic:blipFill>
+                    <a:blip r:embed="rId9" cstate="print">
+                      <a:extLst>
+                        <a:ext uri="{28A0092B-C50C-407E-A947-70E740481C1C}">
+                          <a14:useLocalDpi xmlns:a14="http://schemas.microsoft.com/office/drawing/2010/main" val="0"/>
+                        </a:ext>
+                      </a:extLst>
+                    </a:blip>
+                    <a:srcRect/>
+                    <a:stretch>
+                      <a:fillRect/>
+                    </a:stretch>
+                  </pic:blipFill>
+                  <pic:spPr bwMode="auto">
+                    <a:xfrm>
+                      <a:off x="0" y="0"/>
+                      <a:ext cx="2126546" cy="3775348"/>
+                    </a:xfrm>
+                    <a:prstGeom prst="rect">
+                      <a:avLst/>
+                    </a:prstGeom>
+                    <a:noFill/>
+                    <a:ln>
+                      <a:noFill/>
+                    </a:ln>
+                  </pic:spPr>
+                </pic:pic>
+              </a:graphicData>
+            </a:graphic>
+          </wp:inline>
+        </w:drawing>
+      </w:r>
+      <w:r>
+        <w:rPr>
+          <w:noProof/>
+          <w:sz w:val="36"/>
+          <w:szCs w:val="36"/>
+        </w:rPr>
+        <w:drawing>
+          <wp:inline distT="0" distB="0" distL="0" distR="0" wp14:anchorId="1B30CE82" wp14:editId="3A6F1915">
+            <wp:extent cx="2121515" cy="3766418"/>
+            <wp:effectExtent l="0" t="0" r="12700" b="0"/>
+            <wp:docPr id="11" name="Picture 11" descr="../Screenshot_1509745197.png"/>
+            <wp:cNvGraphicFramePr>
+              <a:graphicFrameLocks xmlns:a="http://schemas.openxmlformats.org/drawingml/2006/main" noChangeAspect="1"/>
+            </wp:cNvGraphicFramePr>
+            <a:graphic xmlns:a="http://schemas.openxmlformats.org/drawingml/2006/main">
+              <a:graphicData uri="http://schemas.openxmlformats.org/drawingml/2006/picture">
+                <pic:pic xmlns:pic="http://schemas.openxmlformats.org/drawingml/2006/picture">
+                  <pic:nvPicPr>
+                    <pic:cNvPr id="0" name="Picture 6" descr="../Screenshot_1509745197.png"/>
+                    <pic:cNvPicPr>
+                      <a:picLocks noChangeAspect="1" noChangeArrowheads="1"/>
+                    </pic:cNvPicPr>
+                  </pic:nvPicPr>
+                  <pic:blipFill>
+                    <a:blip r:embed="rId10" cstate="print">
+                      <a:extLst>
+                        <a:ext uri="{28A0092B-C50C-407E-A947-70E740481C1C}">
+                          <a14:useLocalDpi xmlns:a14="http://schemas.microsoft.com/office/drawing/2010/main" val="0"/>
+                        </a:ext>
+                      </a:extLst>
+                    </a:blip>
+                    <a:srcRect/>
+                    <a:stretch>
+                      <a:fillRect/>
+                    </a:stretch>
+                  </pic:blipFill>
+                  <pic:spPr bwMode="auto">
+                    <a:xfrm>
+                      <a:off x="0" y="0"/>
+                      <a:ext cx="2147531" cy="3812605"/>
+                    </a:xfrm>
+                    <a:prstGeom prst="rect">
+                      <a:avLst/>
+                    </a:prstGeom>
+                    <a:noFill/>
+                    <a:ln>
+                      <a:noFill/>
+                    </a:ln>
+                  </pic:spPr>
+                </pic:pic>
+              </a:graphicData>
+            </a:graphic>
+          </wp:inline>
+        </w:drawing>
+      </w:r>
+    </w:p>
+    <w:p>
+      <w:pPr>
+        <w:rPr>
+          <w:sz w:val="36"/>
+          <w:szCs w:val="36"/>
+        </w:rPr>
+      </w:pPr>
+      <w:r>
+        <w:rPr>
+          <w:noProof/>
+          <w:sz w:val="36"/>
+          <w:szCs w:val="36"/>
+        </w:rPr>
+        <w:drawing>
+          <wp:inline distT="0" distB="0" distL="0" distR="0" wp14:anchorId="5E748884" wp14:editId="340C8BAD">
+            <wp:extent cx="2099209" cy="3726815"/>
+            <wp:effectExtent l="0" t="0" r="9525" b="6985"/>
+            <wp:docPr id="8" name="Picture 8" descr="../Screenshot_1509745191.png"/>
+            <wp:cNvGraphicFramePr>
+              <a:graphicFrameLocks xmlns:a="http://schemas.openxmlformats.org/drawingml/2006/main" noChangeAspect="1"/>
+            </wp:cNvGraphicFramePr>
+            <a:graphic xmlns:a="http://schemas.openxmlformats.org/drawingml/2006/main">
+              <a:graphicData uri="http://schemas.openxmlformats.org/drawingml/2006/picture">
+                <pic:pic xmlns:pic="http://schemas.openxmlformats.org/drawingml/2006/picture">
+                  <pic:nvPicPr>
+                    <pic:cNvPr id="0" name="Picture 3" descr="../Screenshot_1509745191.png"/>
+                    <pic:cNvPicPr>
+                      <a:picLocks noChangeAspect="1" noChangeArrowheads="1"/>
+                    </pic:cNvPicPr>
+                  </pic:nvPicPr>
+                  <pic:blipFill>
+                    <a:blip r:embed="rId11" cstate="print">
+                      <a:extLst>
+                        <a:ext uri="{28A0092B-C50C-407E-A947-70E740481C1C}">
+                          <a14:useLocalDpi xmlns:a14="http://schemas.microsoft.com/office/drawing/2010/main" val="0"/>
+                        </a:ext>
+                      </a:extLst>
+                    </a:blip>
+                    <a:srcRect/>
+                    <a:stretch>
+                      <a:fillRect/>
+                    </a:stretch>
+                  </pic:blipFill>
+                  <pic:spPr bwMode="auto">
+                    <a:xfrm>
+                      <a:off x="0" y="0"/>
+                      <a:ext cx="2115848" cy="3756355"/>
+                    </a:xfrm>
+                    <a:prstGeom prst="rect">
+                      <a:avLst/>
+                    </a:prstGeom>
+                    <a:noFill/>
+                    <a:ln>
+                      <a:noFill/>
+                    </a:ln>
+                  </pic:spPr>
+                </pic:pic>
+              </a:graphicData>
+            </a:graphic>
+          </wp:inline>
+        </w:drawing>
+      </w:r>
+      <w:r>
+        <w:rPr>
+          <w:noProof/>
+          <w:sz w:val="36"/>
+          <w:szCs w:val="36"/>
+        </w:rPr>
+        <w:drawing>
+          <wp:inline distT="0" distB="0" distL="0" distR="0" wp14:anchorId="3834DA90" wp14:editId="541E991A">
+            <wp:extent cx="2095653" cy="3720502"/>
+            <wp:effectExtent l="0" t="0" r="12700" b="0"/>
+            <wp:docPr id="12" name="Picture 12" descr="../Screenshot_1509913414.png"/>
+            <wp:cNvGraphicFramePr>
+              <a:graphicFrameLocks xmlns:a="http://schemas.openxmlformats.org/drawingml/2006/main" noChangeAspect="1"/>
+            </wp:cNvGraphicFramePr>
+            <a:graphic xmlns:a="http://schemas.openxmlformats.org/drawingml/2006/main">
+              <a:graphicData uri="http://schemas.openxmlformats.org/drawingml/2006/picture">
+                <pic:pic xmlns:pic="http://schemas.openxmlformats.org/drawingml/2006/picture">
+                  <pic:nvPicPr>
+                    <pic:cNvPr id="0" name="Picture 7" descr="../Screenshot_1509913414.png"/>
+                    <pic:cNvPicPr>
+                      <a:picLocks noChangeAspect="1" noChangeArrowheads="1"/>
+                    </pic:cNvPicPr>
+                  </pic:nvPicPr>
+                  <pic:blipFill>
+                    <a:blip r:embed="rId12" cstate="print">
+                      <a:extLst>
+                        <a:ext uri="{28A0092B-C50C-407E-A947-70E740481C1C}">
+                          <a14:useLocalDpi xmlns:a14="http://schemas.microsoft.com/office/drawing/2010/main" val="0"/>
+                        </a:ext>
+                      </a:extLst>
+                    </a:blip>
+                    <a:srcRect/>
+                    <a:stretch>
+                      <a:fillRect/>
+                    </a:stretch>
+                  </pic:blipFill>
+                  <pic:spPr bwMode="auto">
+                    <a:xfrm>
+                      <a:off x="0" y="0"/>
+                      <a:ext cx="2101800" cy="3731416"/>
+                    </a:xfrm>
+                    <a:prstGeom prst="rect">
+                      <a:avLst/>
+                    </a:prstGeom>
+                    <a:noFill/>
+                    <a:ln>
+                      <a:noFill/>
+                    </a:ln>
+                  </pic:spPr>
+                </pic:pic>
+              </a:graphicData>
+            </a:graphic>
+          </wp:inline>
+        </w:drawing>
+      </w:r>
+    </w:p>
+    <w:p>
+      <w:pPr>
+        <w:rPr>
+          <w:sz w:val="36"/>
+          <w:szCs w:val="36"/>
+        </w:rPr>
+      </w:pPr>
+    </w:p>
+    <w:p>
+      <w:pPr>
+        <w:rPr>
+          <w:sz w:val="36"/>
+          <w:szCs w:val="36"/>
+        </w:rPr>
+      </w:pPr>
+    </w:p>
+    <w:p>
+      <w:pPr>
+        <w:rPr>
+          <w:sz w:val="36"/>
+          <w:szCs w:val="36"/>
+        </w:rPr>
+      </w:pPr>
+    </w:p>
+    <w:p>
+      <w:pPr>
+        <w:rPr>
+          <w:sz w:val="36"/>
+          <w:szCs w:val="36"/>
+        </w:rPr>
+      </w:pPr>
+      <w:r>
+        <w:rPr>
+          <w:sz w:val="36"/>
+          <w:szCs w:val="36"/>
+        </w:rPr>
+        <w:t>Retrospective:</w:t>
+      </w:r>
+    </w:p>
+    <w:p>
+      <w:pPr>
+        <w:rPr>
+          <w:sz w:val="36"/>
+          <w:szCs w:val="36"/>
+        </w:rPr>
+      </w:pPr>
+    </w:p>
+    <w:p>
+      <w:pPr>
+        <w:rPr>
+          <w:sz w:val="36"/>
+          <w:szCs w:val="36"/>
+        </w:rPr>
+      </w:pPr>
+      <w:r>
+        <w:rPr>
+          <w:sz w:val="36"/>
+          <w:szCs w:val="36"/>
+        </w:rPr>
+        <w:t xml:space="preserve">For the iteration, I finished up the checklist feature with the user input. That took rather long as I had to figure out how to dynamically add to a list. One problem that came up during my iteration was the receipt feature and had to complete change the idea I had for the feature itself. Overall the iteration went okay. I plan on finishing the receipt feature in the next iteration and plan of including SQL-lite for saving data. </w:t>
+      </w:r>
+    </w:p>
+    <w:p>
+      <w:pPr>
+        <w:rPr>
+          <w:sz w:val="36"/>
+          <w:szCs w:val="36"/>
+        </w:rPr>
+      </w:pPr>
+    </w:p>
+    <w:p>
+      <w:pPr>
+        <w:rPr>
+          <w:sz w:val="36"/>
+          <w:szCs w:val="36"/>
+        </w:rPr>
+      </w:pPr>
+      <w:r>
+        <w:rPr>
+          <w:sz w:val="36"/>
+          <w:szCs w:val="36"/>
+        </w:rPr>
+        <w:t>Project Velocity:</w:t>
+      </w:r>
+      <w:r>
+        <w:rPr>
+          <w:sz w:val="36"/>
+          <w:szCs w:val="36"/>
+        </w:rPr>
+        <w:t xml:space="preserve"> 8</w:t>
+      </w:r>
+    </w:p>
+    <w:p>
+      <w:pPr>
+        <w:rPr>
+          <w:sz w:val="36"/>
+          <w:szCs w:val="36"/>
+        </w:rPr>
+      </w:pPr>
+    </w:p>
+    <w:p>
+      <w:pPr>
+        <w:rPr>
+          <w:sz w:val="36"/>
+          <w:szCs w:val="36"/>
+        </w:rPr>
+      </w:pPr>
+    </w:p>
+    <w:p>
+      <w:pPr>
+        <w:rPr>
+          <w:sz w:val="36"/>
+          <w:szCs w:val="36"/>
+        </w:rPr>
+      </w:pPr>
+    </w:p>
+    <w:p>
+      <w:pPr>
+        <w:rPr>
+          <w:sz w:val="36"/>
+          <w:szCs w:val="36"/>
+        </w:rPr>
+      </w:pPr>
+    </w:p>
+    <w:p>
+      <w:pPr>
+        <w:rPr>
+          <w:sz w:val="36"/>
+          <w:szCs w:val="36"/>
+        </w:rPr>
+      </w:pPr>
+    </w:p>
+    <w:p>
+      <w:pPr>
+        <w:rPr>
+          <w:sz w:val="36"/>
+          <w:szCs w:val="36"/>
+        </w:rPr>
+      </w:pPr>
+    </w:p>
+    <w:p>
+      <w:pPr>
+        <w:rPr>
+          <w:sz w:val="36"/>
+          <w:szCs w:val="36"/>
+        </w:rPr>
+      </w:pPr>
+    </w:p>
+    <w:p>
+      <w:pPr>
+        <w:rPr>
+          <w:sz w:val="36"/>
+          <w:szCs w:val="36"/>
+        </w:rPr>
+      </w:pPr>
+    </w:p>
+    <w:p>
+      <w:pPr>
+        <w:rPr>
+          <w:sz w:val="36"/>
+          <w:szCs w:val="36"/>
+        </w:rPr>
+      </w:pPr>
+    </w:p>
+    <w:p>
+      <w:pPr>
+        <w:rPr>
+          <w:sz w:val="36"/>
+          <w:szCs w:val="36"/>
+        </w:rPr>
+      </w:pPr>
+    </w:p>
+    <w:p>
+      <w:pPr>
+        <w:rPr>
+          <w:sz w:val="36"/>
+          <w:szCs w:val="36"/>
+        </w:rPr>
+      </w:pPr>
+    </w:p>
+    <w:p>
+      <w:pPr>
+        <w:rPr>
+          <w:sz w:val="36"/>
+          <w:szCs w:val="36"/>
+        </w:rPr>
+      </w:pPr>
+      <w:r>
+        <w:rPr>
+          <w:sz w:val="36"/>
+          <w:szCs w:val="36"/>
+        </w:rPr>
+        <w:t>Sprint Plan 5:</w:t>
+      </w:r>
     </w:p>
     <w:p>
       <w:pPr>
@@ -3625,7 +4577,7 @@
       </w:tblGrid>
       <w:tr>
         <w:trPr>
-          <w:trHeight w:val="656"/>
+          <w:trHeight w:val="683"/>
         </w:trPr>
         <w:tc>
           <w:tcPr>
@@ -3766,13 +4718,10 @@
               <w:ind w:left="25"/>
             </w:pPr>
             <w:r>
-              <w:t>Fin</w:t>
-            </w:r>
-            <w:r>
-              <w:t>i</w:t>
-            </w:r>
-            <w:r>
-              <w:t xml:space="preserve">sh check list feature </w:t>
+              <w:t xml:space="preserve">Finish </w:t>
+            </w:r>
+            <w:r>
+              <w:t>receipt feature</w:t>
             </w:r>
           </w:p>
         </w:tc>
@@ -3786,7 +4735,7 @@
               <w:jc w:val="center"/>
             </w:pPr>
             <w:r>
-              <w:t>3</w:t>
+              <w:t>5</w:t>
             </w:r>
           </w:p>
         </w:tc>
@@ -3799,7 +4748,7 @@
               <w:jc w:val="center"/>
             </w:pPr>
             <w:r>
-              <w:t>3</w:t>
+              <w:t>-</w:t>
             </w:r>
           </w:p>
         </w:tc>
@@ -3826,7 +4775,7 @@
               <w:ind w:left="25"/>
             </w:pPr>
             <w:r>
-              <w:t xml:space="preserve">Test check list </w:t>
+              <w:t>Test receipt feature</w:t>
             </w:r>
           </w:p>
         </w:tc>
@@ -3841,60 +4790,6 @@
             </w:pPr>
             <w:r>
               <w:t>1</w:t>
-            </w:r>
-          </w:p>
-        </w:tc>
-        <w:tc>
-          <w:tcPr>
-            <w:tcW w:w="1170" w:type="dxa"/>
-          </w:tcPr>
-          <w:p>
-            <w:pPr>
-              <w:jc w:val="center"/>
-            </w:pPr>
-            <w:r>
-              <w:t>-</w:t>
-            </w:r>
-          </w:p>
-        </w:tc>
-      </w:tr>
-      <w:tr>
-        <w:tc>
-          <w:tcPr>
-            <w:tcW w:w="1127" w:type="dxa"/>
-            <w:shd w:val="clear" w:color="auto" w:fill="auto"/>
-          </w:tcPr>
-          <w:p>
-            <w:pPr>
-              <w:jc w:val="center"/>
-            </w:pPr>
-          </w:p>
-        </w:tc>
-        <w:tc>
-          <w:tcPr>
-            <w:tcW w:w="6163" w:type="dxa"/>
-            <w:shd w:val="clear" w:color="auto" w:fill="auto"/>
-          </w:tcPr>
-          <w:p>
-            <w:pPr>
-              <w:ind w:left="25"/>
-            </w:pPr>
-            <w:r>
-              <w:t>Convert picture of barcode to pdf</w:t>
-            </w:r>
-          </w:p>
-        </w:tc>
-        <w:tc>
-          <w:tcPr>
-            <w:tcW w:w="1710" w:type="dxa"/>
-            <w:shd w:val="clear" w:color="auto" w:fill="auto"/>
-          </w:tcPr>
-          <w:p>
-            <w:pPr>
-              <w:jc w:val="center"/>
-            </w:pPr>
-            <w:r>
-              <w:t>5</w:t>
             </w:r>
           </w:p>
         </w:tc>
@@ -3937,7 +4832,7 @@
               <w:ind w:left="25"/>
             </w:pPr>
             <w:r>
-              <w:t xml:space="preserve">Start receipt feature </w:t>
+              <w:t xml:space="preserve">Fix camera feature for saving cards </w:t>
             </w:r>
           </w:p>
         </w:tc>
@@ -3951,7 +4846,7 @@
               <w:jc w:val="center"/>
             </w:pPr>
             <w:r>
-              <w:t>3</w:t>
+              <w:t>2</w:t>
             </w:r>
           </w:p>
         </w:tc>
@@ -3967,6 +4862,9 @@
         </w:tc>
       </w:tr>
       <w:tr>
+        <w:trPr>
+          <w:trHeight w:val="260"/>
+        </w:trPr>
         <w:tc>
           <w:tcPr>
             <w:tcW w:w="1127" w:type="dxa"/>
@@ -3987,6 +4885,11 @@
             <w:pPr>
               <w:ind w:left="25"/>
             </w:pPr>
+            <w:r>
+              <w:t>Start SQL-lite database</w:t>
+            </w:r>
+            <w:bookmarkStart w:id="0" w:name="_GoBack"/>
+            <w:bookmarkEnd w:id="0"/>
           </w:p>
         </w:tc>
         <w:tc>
@@ -3998,6 +4901,9 @@
             <w:pPr>
               <w:jc w:val="center"/>
             </w:pPr>
+            <w:r>
+              <w:t>3</w:t>
+            </w:r>
           </w:p>
         </w:tc>
         <w:tc>

</xml_diff>

<commit_message>
Sprint plans 5 and 6
</commit_message>
<xml_diff>
--- a/GroceryDoc.docx
+++ b/GroceryDoc.docx
@@ -184,6 +184,53 @@
         </w:rPr>
         <w:t>Sprint 3</w:t>
       </w:r>
+    </w:p>
+    <w:p>
+      <w:pPr>
+        <w:rPr>
+          <w:sz w:val="36"/>
+          <w:szCs w:val="36"/>
+        </w:rPr>
+      </w:pPr>
+      <w:r>
+        <w:rPr>
+          <w:sz w:val="36"/>
+          <w:szCs w:val="36"/>
+        </w:rPr>
+        <w:t>Sprint 4</w:t>
+      </w:r>
+    </w:p>
+    <w:p>
+      <w:pPr>
+        <w:rPr>
+          <w:sz w:val="36"/>
+          <w:szCs w:val="36"/>
+        </w:rPr>
+      </w:pPr>
+      <w:r>
+        <w:rPr>
+          <w:sz w:val="36"/>
+          <w:szCs w:val="36"/>
+        </w:rPr>
+        <w:t>Sprint 5</w:t>
+      </w:r>
+    </w:p>
+    <w:p>
+      <w:pPr>
+        <w:rPr>
+          <w:sz w:val="36"/>
+          <w:szCs w:val="36"/>
+        </w:rPr>
+      </w:pPr>
+      <w:r>
+        <w:rPr>
+          <w:sz w:val="36"/>
+          <w:szCs w:val="36"/>
+        </w:rPr>
+        <w:t>Sprint 6</w:t>
+      </w:r>
+      <w:bookmarkStart w:id="0" w:name="_GoBack"/>
+      <w:bookmarkEnd w:id="0"/>
     </w:p>
     <w:p>
       <w:pPr>
@@ -2074,14 +2121,7 @@
           <w:sz w:val="36"/>
           <w:szCs w:val="36"/>
         </w:rPr>
-        <w:t>Project Velocity:</w:t>
-      </w:r>
-      <w:r>
-        <w:rPr>
-          <w:sz w:val="36"/>
-          <w:szCs w:val="36"/>
-        </w:rPr>
-        <w:t xml:space="preserve"> 11</w:t>
+        <w:t>Project Velocity: 11</w:t>
       </w:r>
     </w:p>
     <w:p>
@@ -2894,14 +2934,7 @@
           <w:sz w:val="36"/>
           <w:szCs w:val="36"/>
         </w:rPr>
-        <w:t>Project Velocity:</w:t>
-      </w:r>
-      <w:r>
-        <w:rPr>
-          <w:sz w:val="36"/>
-          <w:szCs w:val="36"/>
-        </w:rPr>
-        <w:t xml:space="preserve"> 6</w:t>
+        <w:t>Project Velocity: 6</w:t>
       </w:r>
     </w:p>
     <w:p>
@@ -4434,87 +4467,8 @@
           <w:sz w:val="36"/>
           <w:szCs w:val="36"/>
         </w:rPr>
-        <w:t>Project Velocity:</w:t>
-      </w:r>
-      <w:r>
-        <w:rPr>
-          <w:sz w:val="36"/>
-          <w:szCs w:val="36"/>
-        </w:rPr>
-        <w:t xml:space="preserve"> 8</w:t>
-      </w:r>
-    </w:p>
-    <w:p>
-      <w:pPr>
-        <w:rPr>
-          <w:sz w:val="36"/>
-          <w:szCs w:val="36"/>
-        </w:rPr>
-      </w:pPr>
-    </w:p>
-    <w:p>
-      <w:pPr>
-        <w:rPr>
-          <w:sz w:val="36"/>
-          <w:szCs w:val="36"/>
-        </w:rPr>
-      </w:pPr>
-    </w:p>
-    <w:p>
-      <w:pPr>
-        <w:rPr>
-          <w:sz w:val="36"/>
-          <w:szCs w:val="36"/>
-        </w:rPr>
-      </w:pPr>
-    </w:p>
-    <w:p>
-      <w:pPr>
-        <w:rPr>
-          <w:sz w:val="36"/>
-          <w:szCs w:val="36"/>
-        </w:rPr>
-      </w:pPr>
-    </w:p>
-    <w:p>
-      <w:pPr>
-        <w:rPr>
-          <w:sz w:val="36"/>
-          <w:szCs w:val="36"/>
-        </w:rPr>
-      </w:pPr>
-    </w:p>
-    <w:p>
-      <w:pPr>
-        <w:rPr>
-          <w:sz w:val="36"/>
-          <w:szCs w:val="36"/>
-        </w:rPr>
-      </w:pPr>
-    </w:p>
-    <w:p>
-      <w:pPr>
-        <w:rPr>
-          <w:sz w:val="36"/>
-          <w:szCs w:val="36"/>
-        </w:rPr>
-      </w:pPr>
-    </w:p>
-    <w:p>
-      <w:pPr>
-        <w:rPr>
-          <w:sz w:val="36"/>
-          <w:szCs w:val="36"/>
-        </w:rPr>
-      </w:pPr>
-    </w:p>
-    <w:p>
-      <w:pPr>
-        <w:rPr>
-          <w:sz w:val="36"/>
-          <w:szCs w:val="36"/>
-        </w:rPr>
-      </w:pPr>
+        <w:t>Project Velocity: 8</w:t>
+      </w:r>
     </w:p>
     <w:p>
       <w:pPr>
@@ -4718,10 +4672,7 @@
               <w:ind w:left="25"/>
             </w:pPr>
             <w:r>
-              <w:t xml:space="preserve">Finish </w:t>
-            </w:r>
-            <w:r>
-              <w:t>receipt feature</w:t>
+              <w:t>Finish receipt feature</w:t>
             </w:r>
           </w:p>
         </w:tc>
@@ -4748,7 +4699,7 @@
               <w:jc w:val="center"/>
             </w:pPr>
             <w:r>
-              <w:t>-</w:t>
+              <w:t>5</w:t>
             </w:r>
           </w:p>
         </w:tc>
@@ -4802,7 +4753,7 @@
               <w:jc w:val="center"/>
             </w:pPr>
             <w:r>
-              <w:t>-</w:t>
+              <w:t>1</w:t>
             </w:r>
           </w:p>
         </w:tc>
@@ -4858,6 +4809,9 @@
             <w:pPr>
               <w:jc w:val="center"/>
             </w:pPr>
+            <w:r>
+              <w:t>-</w:t>
+            </w:r>
           </w:p>
         </w:tc>
       </w:tr>
@@ -4888,8 +4842,6 @@
             <w:r>
               <w:t>Start SQL-lite database</w:t>
             </w:r>
-            <w:bookmarkStart w:id="0" w:name="_GoBack"/>
-            <w:bookmarkEnd w:id="0"/>
           </w:p>
         </w:tc>
         <w:tc>
@@ -4914,6 +4866,885 @@
             <w:pPr>
               <w:jc w:val="center"/>
             </w:pPr>
+            <w:r>
+              <w:t>7</w:t>
+            </w:r>
+          </w:p>
+        </w:tc>
+      </w:tr>
+    </w:tbl>
+    <w:p>
+      <w:pPr>
+        <w:rPr>
+          <w:sz w:val="36"/>
+          <w:szCs w:val="36"/>
+        </w:rPr>
+      </w:pPr>
+    </w:p>
+    <w:p>
+      <w:pPr>
+        <w:rPr>
+          <w:sz w:val="36"/>
+          <w:szCs w:val="36"/>
+        </w:rPr>
+      </w:pPr>
+    </w:p>
+    <w:p>
+      <w:pPr>
+        <w:rPr>
+          <w:sz w:val="36"/>
+          <w:szCs w:val="36"/>
+        </w:rPr>
+      </w:pPr>
+    </w:p>
+    <w:p>
+      <w:pPr>
+        <w:rPr>
+          <w:sz w:val="36"/>
+          <w:szCs w:val="36"/>
+        </w:rPr>
+      </w:pPr>
+    </w:p>
+    <w:p>
+      <w:pPr>
+        <w:rPr>
+          <w:sz w:val="36"/>
+          <w:szCs w:val="36"/>
+        </w:rPr>
+      </w:pPr>
+    </w:p>
+    <w:p>
+      <w:pPr>
+        <w:rPr>
+          <w:sz w:val="36"/>
+          <w:szCs w:val="36"/>
+        </w:rPr>
+      </w:pPr>
+    </w:p>
+    <w:p>
+      <w:pPr>
+        <w:rPr>
+          <w:sz w:val="36"/>
+          <w:szCs w:val="36"/>
+        </w:rPr>
+      </w:pPr>
+    </w:p>
+    <w:p>
+      <w:pPr>
+        <w:rPr>
+          <w:sz w:val="36"/>
+          <w:szCs w:val="36"/>
+        </w:rPr>
+      </w:pPr>
+    </w:p>
+    <w:p>
+      <w:pPr>
+        <w:rPr>
+          <w:sz w:val="36"/>
+          <w:szCs w:val="36"/>
+        </w:rPr>
+      </w:pPr>
+    </w:p>
+    <w:p>
+      <w:pPr>
+        <w:rPr>
+          <w:sz w:val="36"/>
+          <w:szCs w:val="36"/>
+        </w:rPr>
+      </w:pPr>
+    </w:p>
+    <w:p>
+      <w:pPr>
+        <w:rPr>
+          <w:sz w:val="36"/>
+          <w:szCs w:val="36"/>
+        </w:rPr>
+      </w:pPr>
+    </w:p>
+    <w:p>
+      <w:pPr>
+        <w:rPr>
+          <w:sz w:val="36"/>
+          <w:szCs w:val="36"/>
+        </w:rPr>
+      </w:pPr>
+    </w:p>
+    <w:p>
+      <w:pPr>
+        <w:rPr>
+          <w:sz w:val="36"/>
+          <w:szCs w:val="36"/>
+        </w:rPr>
+      </w:pPr>
+    </w:p>
+    <w:p>
+      <w:pPr>
+        <w:rPr>
+          <w:sz w:val="36"/>
+          <w:szCs w:val="36"/>
+        </w:rPr>
+      </w:pPr>
+    </w:p>
+    <w:p>
+      <w:pPr>
+        <w:rPr>
+          <w:sz w:val="36"/>
+          <w:szCs w:val="36"/>
+        </w:rPr>
+      </w:pPr>
+    </w:p>
+    <w:p>
+      <w:pPr>
+        <w:rPr>
+          <w:sz w:val="36"/>
+          <w:szCs w:val="36"/>
+        </w:rPr>
+      </w:pPr>
+    </w:p>
+    <w:p>
+      <w:pPr>
+        <w:rPr>
+          <w:sz w:val="36"/>
+          <w:szCs w:val="36"/>
+        </w:rPr>
+      </w:pPr>
+    </w:p>
+    <w:p>
+      <w:pPr>
+        <w:rPr>
+          <w:sz w:val="36"/>
+          <w:szCs w:val="36"/>
+        </w:rPr>
+      </w:pPr>
+    </w:p>
+    <w:p>
+      <w:pPr>
+        <w:rPr>
+          <w:sz w:val="36"/>
+          <w:szCs w:val="36"/>
+        </w:rPr>
+      </w:pPr>
+    </w:p>
+    <w:p>
+      <w:pPr>
+        <w:rPr>
+          <w:sz w:val="36"/>
+          <w:szCs w:val="36"/>
+        </w:rPr>
+      </w:pPr>
+    </w:p>
+    <w:p>
+      <w:pPr>
+        <w:rPr>
+          <w:sz w:val="36"/>
+          <w:szCs w:val="36"/>
+        </w:rPr>
+      </w:pPr>
+    </w:p>
+    <w:p>
+      <w:pPr>
+        <w:rPr>
+          <w:sz w:val="36"/>
+          <w:szCs w:val="36"/>
+        </w:rPr>
+      </w:pPr>
+    </w:p>
+    <w:p>
+      <w:pPr>
+        <w:rPr>
+          <w:sz w:val="36"/>
+          <w:szCs w:val="36"/>
+        </w:rPr>
+      </w:pPr>
+    </w:p>
+    <w:p>
+      <w:pPr>
+        <w:rPr>
+          <w:sz w:val="36"/>
+          <w:szCs w:val="36"/>
+        </w:rPr>
+      </w:pPr>
+      <w:r>
+        <w:rPr>
+          <w:sz w:val="36"/>
+          <w:szCs w:val="36"/>
+        </w:rPr>
+        <w:t>Screenshots:</w:t>
+      </w:r>
+    </w:p>
+    <w:p>
+      <w:pPr>
+        <w:rPr>
+          <w:sz w:val="36"/>
+          <w:szCs w:val="36"/>
+        </w:rPr>
+      </w:pPr>
+      <w:r>
+        <w:rPr>
+          <w:noProof/>
+          <w:sz w:val="36"/>
+          <w:szCs w:val="36"/>
+        </w:rPr>
+        <w:drawing>
+          <wp:inline distT="0" distB="0" distL="0" distR="0" wp14:anchorId="799FF3F0" wp14:editId="4E56C02E">
+            <wp:extent cx="2319181" cy="4117340"/>
+            <wp:effectExtent l="0" t="0" r="0" b="0"/>
+            <wp:docPr id="9" name="Picture 9" descr="../Screenshot_1511736856.png"/>
+            <wp:cNvGraphicFramePr>
+              <a:graphicFrameLocks xmlns:a="http://schemas.openxmlformats.org/drawingml/2006/main" noChangeAspect="1"/>
+            </wp:cNvGraphicFramePr>
+            <a:graphic xmlns:a="http://schemas.openxmlformats.org/drawingml/2006/main">
+              <a:graphicData uri="http://schemas.openxmlformats.org/drawingml/2006/picture">
+                <pic:pic xmlns:pic="http://schemas.openxmlformats.org/drawingml/2006/picture">
+                  <pic:nvPicPr>
+                    <pic:cNvPr id="0" name="Picture 2" descr="../Screenshot_1511736856.png"/>
+                    <pic:cNvPicPr>
+                      <a:picLocks noChangeAspect="1" noChangeArrowheads="1"/>
+                    </pic:cNvPicPr>
+                  </pic:nvPicPr>
+                  <pic:blipFill>
+                    <a:blip r:embed="rId13" cstate="print">
+                      <a:extLst>
+                        <a:ext uri="{28A0092B-C50C-407E-A947-70E740481C1C}">
+                          <a14:useLocalDpi xmlns:a14="http://schemas.microsoft.com/office/drawing/2010/main" val="0"/>
+                        </a:ext>
+                      </a:extLst>
+                    </a:blip>
+                    <a:srcRect/>
+                    <a:stretch>
+                      <a:fillRect/>
+                    </a:stretch>
+                  </pic:blipFill>
+                  <pic:spPr bwMode="auto">
+                    <a:xfrm>
+                      <a:off x="0" y="0"/>
+                      <a:ext cx="2338149" cy="4151015"/>
+                    </a:xfrm>
+                    <a:prstGeom prst="rect">
+                      <a:avLst/>
+                    </a:prstGeom>
+                    <a:noFill/>
+                    <a:ln>
+                      <a:noFill/>
+                    </a:ln>
+                  </pic:spPr>
+                </pic:pic>
+              </a:graphicData>
+            </a:graphic>
+          </wp:inline>
+        </w:drawing>
+      </w:r>
+      <w:r>
+        <w:rPr>
+          <w:noProof/>
+          <w:sz w:val="36"/>
+          <w:szCs w:val="36"/>
+        </w:rPr>
+        <w:drawing>
+          <wp:inline distT="0" distB="0" distL="0" distR="0" wp14:anchorId="31BF0B6D" wp14:editId="12F4E752">
+            <wp:extent cx="2345851" cy="4164688"/>
+            <wp:effectExtent l="0" t="0" r="0" b="1270"/>
+            <wp:docPr id="10" name="Picture 10" descr="../Screenshot_1511736883.png"/>
+            <wp:cNvGraphicFramePr>
+              <a:graphicFrameLocks xmlns:a="http://schemas.openxmlformats.org/drawingml/2006/main" noChangeAspect="1"/>
+            </wp:cNvGraphicFramePr>
+            <a:graphic xmlns:a="http://schemas.openxmlformats.org/drawingml/2006/main">
+              <a:graphicData uri="http://schemas.openxmlformats.org/drawingml/2006/picture">
+                <pic:pic xmlns:pic="http://schemas.openxmlformats.org/drawingml/2006/picture">
+                  <pic:nvPicPr>
+                    <pic:cNvPr id="0" name="Picture 3" descr="../Screenshot_1511736883.png"/>
+                    <pic:cNvPicPr>
+                      <a:picLocks noChangeAspect="1" noChangeArrowheads="1"/>
+                    </pic:cNvPicPr>
+                  </pic:nvPicPr>
+                  <pic:blipFill>
+                    <a:blip r:embed="rId14" cstate="print">
+                      <a:extLst>
+                        <a:ext uri="{28A0092B-C50C-407E-A947-70E740481C1C}">
+                          <a14:useLocalDpi xmlns:a14="http://schemas.microsoft.com/office/drawing/2010/main" val="0"/>
+                        </a:ext>
+                      </a:extLst>
+                    </a:blip>
+                    <a:srcRect/>
+                    <a:stretch>
+                      <a:fillRect/>
+                    </a:stretch>
+                  </pic:blipFill>
+                  <pic:spPr bwMode="auto">
+                    <a:xfrm>
+                      <a:off x="0" y="0"/>
+                      <a:ext cx="2364801" cy="4198330"/>
+                    </a:xfrm>
+                    <a:prstGeom prst="rect">
+                      <a:avLst/>
+                    </a:prstGeom>
+                    <a:noFill/>
+                    <a:ln>
+                      <a:noFill/>
+                    </a:ln>
+                  </pic:spPr>
+                </pic:pic>
+              </a:graphicData>
+            </a:graphic>
+          </wp:inline>
+        </w:drawing>
+      </w:r>
+    </w:p>
+    <w:p>
+      <w:pPr>
+        <w:rPr>
+          <w:sz w:val="36"/>
+          <w:szCs w:val="36"/>
+        </w:rPr>
+      </w:pPr>
+      <w:r>
+        <w:rPr>
+          <w:noProof/>
+          <w:sz w:val="36"/>
+          <w:szCs w:val="36"/>
+        </w:rPr>
+        <w:drawing>
+          <wp:inline distT="0" distB="0" distL="0" distR="0" wp14:anchorId="1FA5FD47" wp14:editId="39FE5798">
+            <wp:extent cx="4966335" cy="3105287"/>
+            <wp:effectExtent l="0" t="0" r="12065" b="0"/>
+            <wp:docPr id="6" name="Picture 6" descr="../Screen%20Shot%202017-11-26%20at%204.51.30%20PM.png"/>
+            <wp:cNvGraphicFramePr>
+              <a:graphicFrameLocks xmlns:a="http://schemas.openxmlformats.org/drawingml/2006/main" noChangeAspect="1"/>
+            </wp:cNvGraphicFramePr>
+            <a:graphic xmlns:a="http://schemas.openxmlformats.org/drawingml/2006/main">
+              <a:graphicData uri="http://schemas.openxmlformats.org/drawingml/2006/picture">
+                <pic:pic xmlns:pic="http://schemas.openxmlformats.org/drawingml/2006/picture">
+                  <pic:nvPicPr>
+                    <pic:cNvPr id="0" name="Picture 1" descr="../Screen%20Shot%202017-11-26%20at%204.51.30%20PM.png"/>
+                    <pic:cNvPicPr>
+                      <a:picLocks noChangeAspect="1" noChangeArrowheads="1"/>
+                    </pic:cNvPicPr>
+                  </pic:nvPicPr>
+                  <pic:blipFill>
+                    <a:blip r:embed="rId15" cstate="print">
+                      <a:extLst>
+                        <a:ext uri="{28A0092B-C50C-407E-A947-70E740481C1C}">
+                          <a14:useLocalDpi xmlns:a14="http://schemas.microsoft.com/office/drawing/2010/main" val="0"/>
+                        </a:ext>
+                      </a:extLst>
+                    </a:blip>
+                    <a:srcRect/>
+                    <a:stretch>
+                      <a:fillRect/>
+                    </a:stretch>
+                  </pic:blipFill>
+                  <pic:spPr bwMode="auto">
+                    <a:xfrm>
+                      <a:off x="0" y="0"/>
+                      <a:ext cx="4980718" cy="3114280"/>
+                    </a:xfrm>
+                    <a:prstGeom prst="rect">
+                      <a:avLst/>
+                    </a:prstGeom>
+                    <a:noFill/>
+                    <a:ln>
+                      <a:noFill/>
+                    </a:ln>
+                  </pic:spPr>
+                </pic:pic>
+              </a:graphicData>
+            </a:graphic>
+          </wp:inline>
+        </w:drawing>
+      </w:r>
+    </w:p>
+    <w:p>
+      <w:pPr>
+        <w:rPr>
+          <w:sz w:val="36"/>
+          <w:szCs w:val="36"/>
+        </w:rPr>
+      </w:pPr>
+    </w:p>
+    <w:p>
+      <w:pPr>
+        <w:rPr>
+          <w:sz w:val="36"/>
+          <w:szCs w:val="36"/>
+        </w:rPr>
+      </w:pPr>
+    </w:p>
+    <w:p>
+      <w:pPr>
+        <w:rPr>
+          <w:sz w:val="36"/>
+          <w:szCs w:val="36"/>
+        </w:rPr>
+      </w:pPr>
+    </w:p>
+    <w:p>
+      <w:pPr>
+        <w:rPr>
+          <w:sz w:val="36"/>
+          <w:szCs w:val="36"/>
+        </w:rPr>
+      </w:pPr>
+    </w:p>
+    <w:p>
+      <w:pPr>
+        <w:rPr>
+          <w:sz w:val="36"/>
+          <w:szCs w:val="36"/>
+        </w:rPr>
+      </w:pPr>
+      <w:r>
+        <w:rPr>
+          <w:sz w:val="36"/>
+          <w:szCs w:val="36"/>
+        </w:rPr>
+        <w:t>Retrospective:</w:t>
+      </w:r>
+    </w:p>
+    <w:p>
+      <w:pPr>
+        <w:rPr>
+          <w:sz w:val="36"/>
+          <w:szCs w:val="36"/>
+        </w:rPr>
+      </w:pPr>
+      <w:r>
+        <w:rPr>
+          <w:sz w:val="36"/>
+          <w:szCs w:val="36"/>
+        </w:rPr>
+        <w:t xml:space="preserve">For this iteration I was able to </w:t>
+      </w:r>
+      <w:r>
+        <w:rPr>
+          <w:sz w:val="36"/>
+          <w:szCs w:val="36"/>
+        </w:rPr>
+        <w:t>get a lot done</w:t>
+      </w:r>
+      <w:r>
+        <w:rPr>
+          <w:sz w:val="36"/>
+          <w:szCs w:val="36"/>
+        </w:rPr>
+        <w:t>. It took</w:t>
+      </w:r>
+      <w:r>
+        <w:rPr>
+          <w:sz w:val="36"/>
+          <w:szCs w:val="36"/>
+        </w:rPr>
+        <w:t xml:space="preserve"> while to figure out but I got the </w:t>
+      </w:r>
+      <w:r>
+        <w:rPr>
+          <w:sz w:val="36"/>
+          <w:szCs w:val="36"/>
+        </w:rPr>
+        <w:t>backend of the application don</w:t>
+      </w:r>
+      <w:r>
+        <w:rPr>
+          <w:sz w:val="36"/>
+          <w:szCs w:val="36"/>
+        </w:rPr>
+        <w:t xml:space="preserve">e. It was quite confusing and </w:t>
+      </w:r>
+      <w:r>
+        <w:rPr>
+          <w:sz w:val="36"/>
+          <w:szCs w:val="36"/>
+        </w:rPr>
+        <w:t>required a lot of time. I was able to figure it out by using different</w:t>
+      </w:r>
+      <w:r>
+        <w:rPr>
+          <w:sz w:val="36"/>
+          <w:szCs w:val="36"/>
+        </w:rPr>
+        <w:t xml:space="preserve"> database management systems to connect to each other. </w:t>
+      </w:r>
+      <w:r>
+        <w:rPr>
+          <w:sz w:val="36"/>
+          <w:szCs w:val="36"/>
+        </w:rPr>
+        <w:t xml:space="preserve">I also figured out the calendar section of the application and got it works and </w:t>
+      </w:r>
+      <w:r>
+        <w:rPr>
+          <w:sz w:val="36"/>
+          <w:szCs w:val="36"/>
+        </w:rPr>
+        <w:t xml:space="preserve">connecting the database. Also got the checklist to </w:t>
+      </w:r>
+      <w:r>
+        <w:rPr>
+          <w:sz w:val="36"/>
+          <w:szCs w:val="36"/>
+        </w:rPr>
+        <w:t>connect to the database. For the last spri</w:t>
+      </w:r>
+      <w:r>
+        <w:rPr>
+          <w:sz w:val="36"/>
+          <w:szCs w:val="36"/>
+        </w:rPr>
+        <w:t>nt I plan to clean up the code and fix some features as the camera feature doesn’t save photos.</w:t>
+      </w:r>
+    </w:p>
+    <w:p>
+      <w:pPr>
+        <w:rPr>
+          <w:sz w:val="36"/>
+          <w:szCs w:val="36"/>
+        </w:rPr>
+      </w:pPr>
+    </w:p>
+    <w:p>
+      <w:pPr>
+        <w:rPr>
+          <w:sz w:val="36"/>
+          <w:szCs w:val="36"/>
+        </w:rPr>
+      </w:pPr>
+      <w:r>
+        <w:rPr>
+          <w:sz w:val="36"/>
+          <w:szCs w:val="36"/>
+        </w:rPr>
+        <w:t xml:space="preserve">Project velocity: 13 </w:t>
+      </w:r>
+    </w:p>
+    <w:p>
+      <w:pPr>
+        <w:rPr>
+          <w:sz w:val="36"/>
+          <w:szCs w:val="36"/>
+        </w:rPr>
+      </w:pPr>
+    </w:p>
+    <w:p>
+      <w:pPr>
+        <w:rPr>
+          <w:sz w:val="36"/>
+          <w:szCs w:val="36"/>
+        </w:rPr>
+      </w:pPr>
+      <w:r>
+        <w:rPr>
+          <w:sz w:val="36"/>
+          <w:szCs w:val="36"/>
+        </w:rPr>
+        <w:t>Sprint Plan 6:</w:t>
+      </w:r>
+    </w:p>
+    <w:p>
+      <w:pPr>
+        <w:rPr>
+          <w:sz w:val="36"/>
+          <w:szCs w:val="36"/>
+        </w:rPr>
+      </w:pPr>
+    </w:p>
+    <w:tbl>
+      <w:tblPr>
+        <w:tblW w:w="10170" w:type="dxa"/>
+        <w:tblInd w:w="108" w:type="dxa"/>
+        <w:tblBorders>
+          <w:top w:val="single" w:sz="4" w:space="0" w:color="000000"/>
+          <w:left w:val="single" w:sz="4" w:space="0" w:color="000000"/>
+          <w:bottom w:val="single" w:sz="4" w:space="0" w:color="000000"/>
+          <w:right w:val="single" w:sz="4" w:space="0" w:color="000000"/>
+          <w:insideH w:val="single" w:sz="4" w:space="0" w:color="000000"/>
+          <w:insideV w:val="single" w:sz="4" w:space="0" w:color="000000"/>
+        </w:tblBorders>
+        <w:tblLook w:val="04A0" w:firstRow="1" w:lastRow="0" w:firstColumn="1" w:lastColumn="0" w:noHBand="0" w:noVBand="1"/>
+      </w:tblPr>
+      <w:tblGrid>
+        <w:gridCol w:w="6931"/>
+        <w:gridCol w:w="1923"/>
+        <w:gridCol w:w="1316"/>
+      </w:tblGrid>
+      <w:tr>
+        <w:trPr>
+          <w:trHeight w:val="683"/>
+        </w:trPr>
+        <w:tc>
+          <w:tcPr>
+            <w:tcW w:w="6163" w:type="dxa"/>
+            <w:shd w:val="clear" w:color="auto" w:fill="D9D9D9"/>
+          </w:tcPr>
+          <w:p>
+            <w:pPr>
+              <w:rPr>
+                <w:b/>
+              </w:rPr>
+            </w:pPr>
+            <w:r>
+              <w:rPr>
+                <w:b/>
+              </w:rPr>
+              <w:t>Story</w:t>
+            </w:r>
+            <w:r>
+              <w:rPr>
+                <w:b/>
+              </w:rPr>
+              <w:t xml:space="preserve"> / Task</w:t>
+            </w:r>
+          </w:p>
+        </w:tc>
+        <w:tc>
+          <w:tcPr>
+            <w:tcW w:w="1710" w:type="dxa"/>
+            <w:shd w:val="clear" w:color="auto" w:fill="D9D9D9"/>
+            <w:vAlign w:val="center"/>
+          </w:tcPr>
+          <w:p>
+            <w:pPr>
+              <w:jc w:val="center"/>
+              <w:rPr>
+                <w:b/>
+              </w:rPr>
+            </w:pPr>
+            <w:r>
+              <w:rPr>
+                <w:b/>
+              </w:rPr>
+              <w:t>Estimated</w:t>
+            </w:r>
+          </w:p>
+          <w:p>
+            <w:pPr>
+              <w:jc w:val="center"/>
+              <w:rPr>
+                <w:b/>
+              </w:rPr>
+            </w:pPr>
+            <w:r>
+              <w:rPr>
+                <w:b/>
+              </w:rPr>
+              <w:t>Hours</w:t>
+            </w:r>
+          </w:p>
+        </w:tc>
+        <w:tc>
+          <w:tcPr>
+            <w:tcW w:w="1170" w:type="dxa"/>
+            <w:shd w:val="clear" w:color="auto" w:fill="D9D9D9"/>
+          </w:tcPr>
+          <w:p>
+            <w:pPr>
+              <w:jc w:val="center"/>
+              <w:rPr>
+                <w:b/>
+              </w:rPr>
+            </w:pPr>
+            <w:r>
+              <w:rPr>
+                <w:b/>
+              </w:rPr>
+              <w:t>Actual</w:t>
+            </w:r>
+          </w:p>
+          <w:p>
+            <w:pPr>
+              <w:jc w:val="center"/>
+              <w:rPr>
+                <w:b/>
+              </w:rPr>
+            </w:pPr>
+            <w:r>
+              <w:rPr>
+                <w:b/>
+              </w:rPr>
+              <w:t>Hours</w:t>
+            </w:r>
+          </w:p>
+        </w:tc>
+      </w:tr>
+      <w:tr>
+        <w:trPr>
+          <w:trHeight w:val="332"/>
+        </w:trPr>
+        <w:tc>
+          <w:tcPr>
+            <w:tcW w:w="6163" w:type="dxa"/>
+            <w:shd w:val="clear" w:color="auto" w:fill="auto"/>
+          </w:tcPr>
+          <w:p>
+            <w:pPr>
+              <w:ind w:left="25"/>
+            </w:pPr>
+            <w:r>
+              <w:t>Refactor/clean up application</w:t>
+            </w:r>
+          </w:p>
+        </w:tc>
+        <w:tc>
+          <w:tcPr>
+            <w:tcW w:w="1710" w:type="dxa"/>
+            <w:shd w:val="clear" w:color="auto" w:fill="auto"/>
+          </w:tcPr>
+          <w:p>
+            <w:pPr>
+              <w:jc w:val="center"/>
+            </w:pPr>
+            <w:r>
+              <w:t>10</w:t>
+            </w:r>
+          </w:p>
+        </w:tc>
+        <w:tc>
+          <w:tcPr>
+            <w:tcW w:w="1170" w:type="dxa"/>
+          </w:tcPr>
+          <w:p>
+            <w:pPr>
+              <w:jc w:val="center"/>
+            </w:pPr>
+            <w:r>
+              <w:t>-</w:t>
+            </w:r>
+          </w:p>
+        </w:tc>
+      </w:tr>
+      <w:tr>
+        <w:tc>
+          <w:tcPr>
+            <w:tcW w:w="6163" w:type="dxa"/>
+            <w:shd w:val="clear" w:color="auto" w:fill="auto"/>
+          </w:tcPr>
+          <w:p>
+            <w:pPr>
+              <w:ind w:left="25"/>
+            </w:pPr>
+            <w:r>
+              <w:t xml:space="preserve">Test </w:t>
+            </w:r>
+            <w:r>
+              <w:t>overall application</w:t>
+            </w:r>
+          </w:p>
+        </w:tc>
+        <w:tc>
+          <w:tcPr>
+            <w:tcW w:w="1710" w:type="dxa"/>
+            <w:shd w:val="clear" w:color="auto" w:fill="auto"/>
+          </w:tcPr>
+          <w:p>
+            <w:pPr>
+              <w:jc w:val="center"/>
+            </w:pPr>
+            <w:r>
+              <w:t>5</w:t>
+            </w:r>
+          </w:p>
+        </w:tc>
+        <w:tc>
+          <w:tcPr>
+            <w:tcW w:w="1170" w:type="dxa"/>
+          </w:tcPr>
+          <w:p>
+            <w:pPr>
+              <w:jc w:val="center"/>
+            </w:pPr>
+            <w:r>
+              <w:t>-</w:t>
+            </w:r>
+          </w:p>
+        </w:tc>
+      </w:tr>
+      <w:tr>
+        <w:trPr>
+          <w:trHeight w:val="404"/>
+        </w:trPr>
+        <w:tc>
+          <w:tcPr>
+            <w:tcW w:w="6163" w:type="dxa"/>
+            <w:shd w:val="clear" w:color="auto" w:fill="auto"/>
+          </w:tcPr>
+          <w:p>
+            <w:pPr>
+              <w:ind w:left="25"/>
+            </w:pPr>
+            <w:r>
+              <w:t xml:space="preserve">Fix camera feature for saving cards </w:t>
+            </w:r>
+          </w:p>
+        </w:tc>
+        <w:tc>
+          <w:tcPr>
+            <w:tcW w:w="1710" w:type="dxa"/>
+            <w:shd w:val="clear" w:color="auto" w:fill="auto"/>
+          </w:tcPr>
+          <w:p>
+            <w:pPr>
+              <w:jc w:val="center"/>
+            </w:pPr>
+            <w:r>
+              <w:t>2</w:t>
+            </w:r>
+          </w:p>
+        </w:tc>
+        <w:tc>
+          <w:tcPr>
+            <w:tcW w:w="1170" w:type="dxa"/>
+          </w:tcPr>
+          <w:p>
+            <w:pPr>
+              <w:jc w:val="center"/>
+            </w:pPr>
+            <w:r>
+              <w:t>-</w:t>
+            </w:r>
+          </w:p>
+        </w:tc>
+      </w:tr>
+      <w:tr>
+        <w:trPr>
+          <w:trHeight w:val="260"/>
+        </w:trPr>
+        <w:tc>
+          <w:tcPr>
+            <w:tcW w:w="6163" w:type="dxa"/>
+            <w:shd w:val="clear" w:color="auto" w:fill="auto"/>
+          </w:tcPr>
+          <w:p>
+            <w:r>
+              <w:t xml:space="preserve"> Finish </w:t>
+            </w:r>
+            <w:r>
+              <w:t xml:space="preserve"> database</w:t>
+            </w:r>
+          </w:p>
+        </w:tc>
+        <w:tc>
+          <w:tcPr>
+            <w:tcW w:w="1710" w:type="dxa"/>
+            <w:shd w:val="clear" w:color="auto" w:fill="auto"/>
+          </w:tcPr>
+          <w:p>
+            <w:pPr>
+              <w:jc w:val="center"/>
+            </w:pPr>
+            <w:r>
+              <w:t>4</w:t>
+            </w:r>
+          </w:p>
+        </w:tc>
+        <w:tc>
+          <w:tcPr>
+            <w:tcW w:w="1170" w:type="dxa"/>
+          </w:tcPr>
+          <w:p>
+            <w:pPr>
+              <w:jc w:val="center"/>
+            </w:pPr>
+            <w:r>
+              <w:t>-</w:t>
+            </w:r>
           </w:p>
         </w:tc>
       </w:tr>

</xml_diff>